<commit_message>
Starts Design and Analysis document
</commit_message>
<xml_diff>
--- a/docs/deliverables/Project_Analysis_and_Design_Document.docx
+++ b/docs/deliverables/Project_Analysis_and_Design_Document.docx
@@ -1,6 +1,6 @@
 
 <file path=word/document.xml><?xml version="1.0" encoding="utf-8"?>
-<w:document xmlns:wpc="http://schemas.microsoft.com/office/word/2010/wordprocessingCanvas" xmlns:cx="http://schemas.microsoft.com/office/drawing/2014/chartex" xmlns:cx1="http://schemas.microsoft.com/office/drawing/2015/9/8/chartex" xmlns:mc="http://schemas.openxmlformats.org/markup-compatibility/2006" xmlns:o="urn:schemas-microsoft-com:office:office" xmlns:r="http://schemas.openxmlformats.org/officeDocument/2006/relationships" xmlns:m="http://schemas.openxmlformats.org/officeDocument/2006/math" xmlns:v="urn:schemas-microsoft-com:vml" xmlns:wp14="http://schemas.microsoft.com/office/word/2010/wordprocessingDrawing" xmlns:wp="http://schemas.openxmlformats.org/drawingml/2006/wordprocessingDrawing" xmlns:w10="urn:schemas-microsoft-com:office:word" xmlns:w="http://schemas.openxmlformats.org/wordprocessingml/2006/main" xmlns:w14="http://schemas.microsoft.com/office/word/2010/wordml" xmlns:w15="http://schemas.microsoft.com/office/word/2012/wordml" xmlns:w16se="http://schemas.microsoft.com/office/word/2015/wordml/symex" xmlns:wpg="http://schemas.microsoft.com/office/word/2010/wordprocessingGroup" xmlns:wpi="http://schemas.microsoft.com/office/word/2010/wordprocessingInk" xmlns:wne="http://schemas.microsoft.com/office/word/2006/wordml" xmlns:wps="http://schemas.microsoft.com/office/word/2010/wordprocessingShape" mc:Ignorable="w14 w15 w16se wp14">
+<w:document xmlns:wpc="http://schemas.microsoft.com/office/word/2010/wordprocessingCanvas" xmlns:cx="http://schemas.microsoft.com/office/drawing/2014/chartex" xmlns:cx1="http://schemas.microsoft.com/office/drawing/2015/9/8/chartex" xmlns:cx2="http://schemas.microsoft.com/office/drawing/2015/10/21/chartex" xmlns:cx3="http://schemas.microsoft.com/office/drawing/2016/5/9/chartex" xmlns:cx4="http://schemas.microsoft.com/office/drawing/2016/5/10/chartex" xmlns:cx5="http://schemas.microsoft.com/office/drawing/2016/5/11/chartex" xmlns:cx6="http://schemas.microsoft.com/office/drawing/2016/5/12/chartex" xmlns:cx7="http://schemas.microsoft.com/office/drawing/2016/5/13/chartex" xmlns:cx8="http://schemas.microsoft.com/office/drawing/2016/5/14/chartex" xmlns:mc="http://schemas.openxmlformats.org/markup-compatibility/2006" xmlns:aink="http://schemas.microsoft.com/office/drawing/2016/ink" xmlns:am3d="http://schemas.microsoft.com/office/drawing/2017/model3d" xmlns:o="urn:schemas-microsoft-com:office:office" xmlns:r="http://schemas.openxmlformats.org/officeDocument/2006/relationships" xmlns:m="http://schemas.openxmlformats.org/officeDocument/2006/math" xmlns:v="urn:schemas-microsoft-com:vml" xmlns:wp14="http://schemas.microsoft.com/office/word/2010/wordprocessingDrawing" xmlns:wp="http://schemas.openxmlformats.org/drawingml/2006/wordprocessingDrawing" xmlns:w10="urn:schemas-microsoft-com:office:word" xmlns:w="http://schemas.openxmlformats.org/wordprocessingml/2006/main" xmlns:w14="http://schemas.microsoft.com/office/word/2010/wordml" xmlns:w15="http://schemas.microsoft.com/office/word/2012/wordml" xmlns:w16cid="http://schemas.microsoft.com/office/word/2016/wordml/cid" xmlns:w16se="http://schemas.microsoft.com/office/word/2015/wordml/symex" xmlns:wpg="http://schemas.microsoft.com/office/word/2010/wordprocessingGroup" xmlns:wpi="http://schemas.microsoft.com/office/word/2010/wordprocessingInk" xmlns:wne="http://schemas.microsoft.com/office/word/2006/wordml" xmlns:wps="http://schemas.microsoft.com/office/word/2010/wordprocessingShape" mc:Ignorable="w14 w15 w16se w16cid wp14">
   <w:body>
     <w:p>
       <w:pPr>
@@ -125,6 +125,72 @@
       <w:bookmarkEnd w:id="1"/>
     </w:p>
     <w:p>
+      <w:r>
+        <w:t>The system records student participations in contests and activities. Each contest has a name, an organizer and belongs to a given category and can be about some subjects. A contest has one or more rounds, each round has location, a date when it took place.</w:t>
+      </w:r>
+      <w:r>
+        <w:t xml:space="preserve"> </w:t>
+      </w:r>
+      <w:r>
+        <w:t>Students</w:t>
+      </w:r>
+      <w:r>
+        <w:t xml:space="preserve"> participate</w:t>
+      </w:r>
+      <w:r>
+        <w:t xml:space="preserve"> (individually or in teams) in</w:t>
+      </w:r>
+      <w:r>
+        <w:t xml:space="preserve"> one or more rounds of a contest</w:t>
+      </w:r>
+      <w:r>
+        <w:t>, where they obtain results</w:t>
+      </w:r>
+      <w:r>
+        <w:t>, students may be prepared for the round by a teacher</w:t>
+      </w:r>
+      <w:bookmarkStart w:id="2" w:name="_GoBack"/>
+      <w:bookmarkEnd w:id="2"/>
+      <w:r>
+        <w:t>.</w:t>
+      </w:r>
+      <w:r>
+        <w:t xml:space="preserve"> </w:t>
+      </w:r>
+    </w:p>
+    <w:p>
+      <w:pPr>
+        <w:pStyle w:val="Heading1"/>
+        <w:rPr>
+          <w:rFonts w:ascii="Times New Roman" w:hAnsi="Times New Roman"/>
+        </w:rPr>
+      </w:pPr>
+      <w:bookmarkStart w:id="3" w:name="_Toc285793957"/>
+      <w:r>
+        <w:rPr>
+          <w:rFonts w:ascii="Times New Roman" w:hAnsi="Times New Roman"/>
+        </w:rPr>
+        <w:t>Architectural Design</w:t>
+      </w:r>
+      <w:bookmarkEnd w:id="3"/>
+    </w:p>
+    <w:p>
+      <w:pPr>
+        <w:pStyle w:val="Heading2"/>
+        <w:rPr>
+          <w:rFonts w:ascii="Times New Roman" w:hAnsi="Times New Roman"/>
+        </w:rPr>
+      </w:pPr>
+      <w:bookmarkStart w:id="4" w:name="_Toc285793958"/>
+      <w:r>
+        <w:rPr>
+          <w:rFonts w:ascii="Times New Roman" w:hAnsi="Times New Roman"/>
+        </w:rPr>
+        <w:t>Conceptual Architecture</w:t>
+      </w:r>
+      <w:bookmarkEnd w:id="4"/>
+    </w:p>
+    <w:p>
       <w:pPr>
         <w:ind w:left="720"/>
         <w:rPr>
@@ -137,24 +203,8 @@
           <w:i/>
           <w:color w:val="943634"/>
         </w:rPr>
-        <w:t>[Define the domain model and create the conceptual class diagrams]</w:t>
-      </w:r>
-    </w:p>
-    <w:p>
-      <w:pPr>
-        <w:pStyle w:val="Heading1"/>
-        <w:rPr>
-          <w:rFonts w:ascii="Times New Roman" w:hAnsi="Times New Roman"/>
-        </w:rPr>
-      </w:pPr>
-      <w:bookmarkStart w:id="2" w:name="_Toc285793957"/>
-      <w:r>
-        <w:rPr>
-          <w:rFonts w:ascii="Times New Roman" w:hAnsi="Times New Roman"/>
-        </w:rPr>
-        <w:t>Architectural Design</w:t>
-      </w:r>
-      <w:bookmarkEnd w:id="2"/>
+        <w:t>[Define the system’s conceptual architecture; use an architectural style and pattern - highlight its use and motivate your choice.]</w:t>
+      </w:r>
     </w:p>
     <w:p>
       <w:pPr>
@@ -163,14 +213,14 @@
           <w:rFonts w:ascii="Times New Roman" w:hAnsi="Times New Roman"/>
         </w:rPr>
       </w:pPr>
-      <w:bookmarkStart w:id="3" w:name="_Toc285793958"/>
-      <w:r>
-        <w:rPr>
-          <w:rFonts w:ascii="Times New Roman" w:hAnsi="Times New Roman"/>
-        </w:rPr>
-        <w:t>Conceptual Architecture</w:t>
-      </w:r>
-      <w:bookmarkEnd w:id="3"/>
+      <w:bookmarkStart w:id="5" w:name="_Toc285793959"/>
+      <w:r>
+        <w:rPr>
+          <w:rFonts w:ascii="Times New Roman" w:hAnsi="Times New Roman"/>
+        </w:rPr>
+        <w:t>Package Design</w:t>
+      </w:r>
+      <w:bookmarkEnd w:id="5"/>
     </w:p>
     <w:p>
       <w:pPr>
@@ -185,7 +235,7 @@
           <w:i/>
           <w:color w:val="943634"/>
         </w:rPr>
-        <w:t>[Define the system’s conceptual architecture; use an architectural style and pattern - highlight its use and motivate your choice.]</w:t>
+        <w:t>[Create a package diagram]</w:t>
       </w:r>
     </w:p>
     <w:p>
@@ -195,46 +245,14 @@
           <w:rFonts w:ascii="Times New Roman" w:hAnsi="Times New Roman"/>
         </w:rPr>
       </w:pPr>
-      <w:bookmarkStart w:id="4" w:name="_Toc285793959"/>
-      <w:r>
-        <w:rPr>
-          <w:rFonts w:ascii="Times New Roman" w:hAnsi="Times New Roman"/>
-        </w:rPr>
-        <w:t>Package Design</w:t>
-      </w:r>
-      <w:bookmarkEnd w:id="4"/>
-    </w:p>
-    <w:p>
-      <w:pPr>
-        <w:ind w:left="720"/>
-        <w:rPr>
-          <w:i/>
-          <w:color w:val="943634"/>
-        </w:rPr>
-      </w:pPr>
-      <w:r>
-        <w:rPr>
-          <w:i/>
-          <w:color w:val="943634"/>
-        </w:rPr>
-        <w:t>[Create a package diagram]</w:t>
-      </w:r>
-    </w:p>
-    <w:p>
-      <w:pPr>
-        <w:pStyle w:val="Heading2"/>
-        <w:rPr>
-          <w:rFonts w:ascii="Times New Roman" w:hAnsi="Times New Roman"/>
-        </w:rPr>
-      </w:pPr>
-      <w:bookmarkStart w:id="5" w:name="_Toc285793960"/>
+      <w:bookmarkStart w:id="6" w:name="_Toc285793960"/>
       <w:r>
         <w:rPr>
           <w:rFonts w:ascii="Times New Roman" w:hAnsi="Times New Roman"/>
         </w:rPr>
         <w:t>Component and Deployment Diagrams</w:t>
       </w:r>
-      <w:bookmarkEnd w:id="5"/>
+      <w:bookmarkEnd w:id="6"/>
     </w:p>
     <w:p>
       <w:pPr>
@@ -279,7 +297,7 @@
           <w:rFonts w:ascii="Times New Roman" w:hAnsi="Times New Roman"/>
         </w:rPr>
       </w:pPr>
-      <w:bookmarkStart w:id="6" w:name="_Toc285793961"/>
+      <w:bookmarkStart w:id="7" w:name="_Toc285793961"/>
       <w:r>
         <w:rPr>
           <w:rFonts w:ascii="Times New Roman" w:hAnsi="Times New Roman"/>
@@ -298,7 +316,7 @@
         </w:rPr>
         <w:t>2</w:t>
       </w:r>
-      <w:bookmarkEnd w:id="6"/>
+      <w:bookmarkEnd w:id="7"/>
     </w:p>
     <w:p>
       <w:pPr>
@@ -312,14 +330,14 @@
           <w:rFonts w:ascii="Times New Roman" w:hAnsi="Times New Roman"/>
         </w:rPr>
       </w:pPr>
-      <w:bookmarkStart w:id="7" w:name="_Toc285793962"/>
+      <w:bookmarkStart w:id="8" w:name="_Toc285793962"/>
       <w:r>
         <w:rPr>
           <w:rFonts w:ascii="Times New Roman" w:hAnsi="Times New Roman"/>
         </w:rPr>
         <w:t>Design Model</w:t>
       </w:r>
-      <w:bookmarkEnd w:id="7"/>
+      <w:bookmarkEnd w:id="8"/>
     </w:p>
     <w:p>
       <w:pPr>
@@ -333,14 +351,14 @@
           <w:rFonts w:ascii="Times New Roman" w:hAnsi="Times New Roman"/>
         </w:rPr>
       </w:pPr>
-      <w:bookmarkStart w:id="8" w:name="_Toc285793963"/>
+      <w:bookmarkStart w:id="9" w:name="_Toc285793963"/>
       <w:r>
         <w:rPr>
           <w:rFonts w:ascii="Times New Roman" w:hAnsi="Times New Roman"/>
         </w:rPr>
         <w:t>Dynamic Behavior</w:t>
       </w:r>
-      <w:bookmarkEnd w:id="8"/>
+      <w:bookmarkEnd w:id="9"/>
     </w:p>
     <w:p>
       <w:pPr>
@@ -370,7 +388,7 @@
           <w:rFonts w:ascii="Times New Roman" w:hAnsi="Times New Roman"/>
         </w:rPr>
       </w:pPr>
-      <w:bookmarkStart w:id="9" w:name="_Toc285793964"/>
+      <w:bookmarkStart w:id="10" w:name="_Toc285793964"/>
       <w:r>
         <w:rPr>
           <w:rFonts w:ascii="Times New Roman" w:hAnsi="Times New Roman"/>
@@ -383,8 +401,6 @@
         </w:rPr>
         <w:t>Design</w:t>
       </w:r>
-      <w:bookmarkStart w:id="10" w:name="_GoBack"/>
-      <w:bookmarkEnd w:id="9"/>
       <w:bookmarkEnd w:id="10"/>
     </w:p>
     <w:p>
@@ -421,7 +437,23 @@
           <w:i/>
           <w:color w:val="943634"/>
         </w:rPr>
-        <w:t xml:space="preserve"> GoF patterns</w:t>
+        <w:t xml:space="preserve"> </w:t>
+      </w:r>
+      <w:proofErr w:type="spellStart"/>
+      <w:r>
+        <w:rPr>
+          <w:i/>
+          <w:color w:val="943634"/>
+        </w:rPr>
+        <w:t>GoF</w:t>
+      </w:r>
+      <w:proofErr w:type="spellEnd"/>
+      <w:r>
+        <w:rPr>
+          <w:i/>
+          <w:color w:val="943634"/>
+        </w:rPr>
+        <w:t xml:space="preserve"> patterns</w:t>
       </w:r>
       <w:r>
         <w:rPr>
@@ -750,6 +782,7 @@
         <w:rPr>
           <w:rFonts w:ascii="Times New Roman" w:hAnsi="Times New Roman"/>
         </w:rPr>
+        <w:lastRenderedPageBreak/>
         <w:t>Future improvements</w:t>
       </w:r>
       <w:bookmarkEnd w:id="21"/>
@@ -786,7 +819,7 @@
 </file>
 
 <file path=word/endnotes.xml><?xml version="1.0" encoding="utf-8"?>
-<w:endnotes xmlns:wpc="http://schemas.microsoft.com/office/word/2010/wordprocessingCanvas" xmlns:cx="http://schemas.microsoft.com/office/drawing/2014/chartex" xmlns:cx1="http://schemas.microsoft.com/office/drawing/2015/9/8/chartex" xmlns:mc="http://schemas.openxmlformats.org/markup-compatibility/2006" xmlns:o="urn:schemas-microsoft-com:office:office" xmlns:r="http://schemas.openxmlformats.org/officeDocument/2006/relationships" xmlns:m="http://schemas.openxmlformats.org/officeDocument/2006/math" xmlns:v="urn:schemas-microsoft-com:vml" xmlns:wp14="http://schemas.microsoft.com/office/word/2010/wordprocessingDrawing" xmlns:wp="http://schemas.openxmlformats.org/drawingml/2006/wordprocessingDrawing" xmlns:w10="urn:schemas-microsoft-com:office:word" xmlns:w="http://schemas.openxmlformats.org/wordprocessingml/2006/main" xmlns:w14="http://schemas.microsoft.com/office/word/2010/wordml" xmlns:w15="http://schemas.microsoft.com/office/word/2012/wordml" xmlns:w16se="http://schemas.microsoft.com/office/word/2015/wordml/symex" xmlns:wpg="http://schemas.microsoft.com/office/word/2010/wordprocessingGroup" xmlns:wpi="http://schemas.microsoft.com/office/word/2010/wordprocessingInk" xmlns:wne="http://schemas.microsoft.com/office/word/2006/wordml" xmlns:wps="http://schemas.microsoft.com/office/word/2010/wordprocessingShape" mc:Ignorable="w14 w15 w16se wp14">
+<w:endnotes xmlns:wpc="http://schemas.microsoft.com/office/word/2010/wordprocessingCanvas" xmlns:cx="http://schemas.microsoft.com/office/drawing/2014/chartex" xmlns:cx1="http://schemas.microsoft.com/office/drawing/2015/9/8/chartex" xmlns:cx2="http://schemas.microsoft.com/office/drawing/2015/10/21/chartex" xmlns:cx3="http://schemas.microsoft.com/office/drawing/2016/5/9/chartex" xmlns:cx4="http://schemas.microsoft.com/office/drawing/2016/5/10/chartex" xmlns:cx5="http://schemas.microsoft.com/office/drawing/2016/5/11/chartex" xmlns:cx6="http://schemas.microsoft.com/office/drawing/2016/5/12/chartex" xmlns:cx7="http://schemas.microsoft.com/office/drawing/2016/5/13/chartex" xmlns:cx8="http://schemas.microsoft.com/office/drawing/2016/5/14/chartex" xmlns:mc="http://schemas.openxmlformats.org/markup-compatibility/2006" xmlns:aink="http://schemas.microsoft.com/office/drawing/2016/ink" xmlns:am3d="http://schemas.microsoft.com/office/drawing/2017/model3d" xmlns:o="urn:schemas-microsoft-com:office:office" xmlns:r="http://schemas.openxmlformats.org/officeDocument/2006/relationships" xmlns:m="http://schemas.openxmlformats.org/officeDocument/2006/math" xmlns:v="urn:schemas-microsoft-com:vml" xmlns:wp14="http://schemas.microsoft.com/office/word/2010/wordprocessingDrawing" xmlns:wp="http://schemas.openxmlformats.org/drawingml/2006/wordprocessingDrawing" xmlns:w10="urn:schemas-microsoft-com:office:word" xmlns:w="http://schemas.openxmlformats.org/wordprocessingml/2006/main" xmlns:w14="http://schemas.microsoft.com/office/word/2010/wordml" xmlns:w15="http://schemas.microsoft.com/office/word/2012/wordml" xmlns:w16cid="http://schemas.microsoft.com/office/word/2016/wordml/cid" xmlns:w16se="http://schemas.microsoft.com/office/word/2015/wordml/symex" xmlns:wpg="http://schemas.microsoft.com/office/word/2010/wordprocessingGroup" xmlns:wpi="http://schemas.microsoft.com/office/word/2010/wordprocessingInk" xmlns:wne="http://schemas.microsoft.com/office/word/2006/wordml" xmlns:wps="http://schemas.microsoft.com/office/word/2010/wordprocessingShape" mc:Ignorable="w14 w15 w16se w16cid wp14">
   <w:endnote w:type="separator" w:id="-1">
     <w:p>
       <w:pPr>
@@ -811,7 +844,7 @@
 </file>
 
 <file path=word/footer1.xml><?xml version="1.0" encoding="utf-8"?>
-<w:ftr xmlns:wpc="http://schemas.microsoft.com/office/word/2010/wordprocessingCanvas" xmlns:cx="http://schemas.microsoft.com/office/drawing/2014/chartex" xmlns:cx1="http://schemas.microsoft.com/office/drawing/2015/9/8/chartex" xmlns:mc="http://schemas.openxmlformats.org/markup-compatibility/2006" xmlns:o="urn:schemas-microsoft-com:office:office" xmlns:r="http://schemas.openxmlformats.org/officeDocument/2006/relationships" xmlns:m="http://schemas.openxmlformats.org/officeDocument/2006/math" xmlns:v="urn:schemas-microsoft-com:vml" xmlns:wp14="http://schemas.microsoft.com/office/word/2010/wordprocessingDrawing" xmlns:wp="http://schemas.openxmlformats.org/drawingml/2006/wordprocessingDrawing" xmlns:w10="urn:schemas-microsoft-com:office:word" xmlns:w="http://schemas.openxmlformats.org/wordprocessingml/2006/main" xmlns:w14="http://schemas.microsoft.com/office/word/2010/wordml" xmlns:w15="http://schemas.microsoft.com/office/word/2012/wordml" xmlns:w16se="http://schemas.microsoft.com/office/word/2015/wordml/symex" xmlns:wpg="http://schemas.microsoft.com/office/word/2010/wordprocessingGroup" xmlns:wpi="http://schemas.microsoft.com/office/word/2010/wordprocessingInk" xmlns:wne="http://schemas.microsoft.com/office/word/2006/wordml" xmlns:wps="http://schemas.microsoft.com/office/word/2010/wordprocessingShape" mc:Ignorable="w14 w15 w16se wp14">
+<w:ftr xmlns:wpc="http://schemas.microsoft.com/office/word/2010/wordprocessingCanvas" xmlns:cx="http://schemas.microsoft.com/office/drawing/2014/chartex" xmlns:cx1="http://schemas.microsoft.com/office/drawing/2015/9/8/chartex" xmlns:cx2="http://schemas.microsoft.com/office/drawing/2015/10/21/chartex" xmlns:cx3="http://schemas.microsoft.com/office/drawing/2016/5/9/chartex" xmlns:cx4="http://schemas.microsoft.com/office/drawing/2016/5/10/chartex" xmlns:cx5="http://schemas.microsoft.com/office/drawing/2016/5/11/chartex" xmlns:cx6="http://schemas.microsoft.com/office/drawing/2016/5/12/chartex" xmlns:cx7="http://schemas.microsoft.com/office/drawing/2016/5/13/chartex" xmlns:cx8="http://schemas.microsoft.com/office/drawing/2016/5/14/chartex" xmlns:mc="http://schemas.openxmlformats.org/markup-compatibility/2006" xmlns:aink="http://schemas.microsoft.com/office/drawing/2016/ink" xmlns:am3d="http://schemas.microsoft.com/office/drawing/2017/model3d" xmlns:o="urn:schemas-microsoft-com:office:office" xmlns:r="http://schemas.openxmlformats.org/officeDocument/2006/relationships" xmlns:m="http://schemas.openxmlformats.org/officeDocument/2006/math" xmlns:v="urn:schemas-microsoft-com:vml" xmlns:wp14="http://schemas.microsoft.com/office/word/2010/wordprocessingDrawing" xmlns:wp="http://schemas.openxmlformats.org/drawingml/2006/wordprocessingDrawing" xmlns:w10="urn:schemas-microsoft-com:office:word" xmlns:w="http://schemas.openxmlformats.org/wordprocessingml/2006/main" xmlns:w14="http://schemas.microsoft.com/office/word/2010/wordml" xmlns:w15="http://schemas.microsoft.com/office/word/2012/wordml" xmlns:w16cid="http://schemas.microsoft.com/office/word/2016/wordml/cid" xmlns:w16se="http://schemas.microsoft.com/office/word/2015/wordml/symex" xmlns:wpg="http://schemas.microsoft.com/office/word/2010/wordprocessingGroup" xmlns:wpi="http://schemas.microsoft.com/office/word/2010/wordprocessingInk" xmlns:wne="http://schemas.microsoft.com/office/word/2006/wordml" xmlns:wps="http://schemas.microsoft.com/office/word/2010/wordprocessingShape" mc:Ignorable="w14 w15 w16se w16cid wp14">
   <w:p>
     <w:pPr>
       <w:pStyle w:val="Footer"/>
@@ -849,7 +882,7 @@
 </file>
 
 <file path=word/footer2.xml><?xml version="1.0" encoding="utf-8"?>
-<w:ftr xmlns:wpc="http://schemas.microsoft.com/office/word/2010/wordprocessingCanvas" xmlns:cx="http://schemas.microsoft.com/office/drawing/2014/chartex" xmlns:cx1="http://schemas.microsoft.com/office/drawing/2015/9/8/chartex" xmlns:mc="http://schemas.openxmlformats.org/markup-compatibility/2006" xmlns:o="urn:schemas-microsoft-com:office:office" xmlns:r="http://schemas.openxmlformats.org/officeDocument/2006/relationships" xmlns:m="http://schemas.openxmlformats.org/officeDocument/2006/math" xmlns:v="urn:schemas-microsoft-com:vml" xmlns:wp14="http://schemas.microsoft.com/office/word/2010/wordprocessingDrawing" xmlns:wp="http://schemas.openxmlformats.org/drawingml/2006/wordprocessingDrawing" xmlns:w10="urn:schemas-microsoft-com:office:word" xmlns:w="http://schemas.openxmlformats.org/wordprocessingml/2006/main" xmlns:w14="http://schemas.microsoft.com/office/word/2010/wordml" xmlns:w15="http://schemas.microsoft.com/office/word/2012/wordml" xmlns:w16se="http://schemas.microsoft.com/office/word/2015/wordml/symex" xmlns:wpg="http://schemas.microsoft.com/office/word/2010/wordprocessingGroup" xmlns:wpi="http://schemas.microsoft.com/office/word/2010/wordprocessingInk" xmlns:wne="http://schemas.microsoft.com/office/word/2006/wordml" xmlns:wps="http://schemas.microsoft.com/office/word/2010/wordprocessingShape" mc:Ignorable="w14 w15 w16se wp14">
+<w:ftr xmlns:wpc="http://schemas.microsoft.com/office/word/2010/wordprocessingCanvas" xmlns:cx="http://schemas.microsoft.com/office/drawing/2014/chartex" xmlns:cx1="http://schemas.microsoft.com/office/drawing/2015/9/8/chartex" xmlns:cx2="http://schemas.microsoft.com/office/drawing/2015/10/21/chartex" xmlns:cx3="http://schemas.microsoft.com/office/drawing/2016/5/9/chartex" xmlns:cx4="http://schemas.microsoft.com/office/drawing/2016/5/10/chartex" xmlns:cx5="http://schemas.microsoft.com/office/drawing/2016/5/11/chartex" xmlns:cx6="http://schemas.microsoft.com/office/drawing/2016/5/12/chartex" xmlns:cx7="http://schemas.microsoft.com/office/drawing/2016/5/13/chartex" xmlns:cx8="http://schemas.microsoft.com/office/drawing/2016/5/14/chartex" xmlns:mc="http://schemas.openxmlformats.org/markup-compatibility/2006" xmlns:aink="http://schemas.microsoft.com/office/drawing/2016/ink" xmlns:am3d="http://schemas.microsoft.com/office/drawing/2017/model3d" xmlns:o="urn:schemas-microsoft-com:office:office" xmlns:r="http://schemas.openxmlformats.org/officeDocument/2006/relationships" xmlns:m="http://schemas.openxmlformats.org/officeDocument/2006/math" xmlns:v="urn:schemas-microsoft-com:vml" xmlns:wp14="http://schemas.microsoft.com/office/word/2010/wordprocessingDrawing" xmlns:wp="http://schemas.openxmlformats.org/drawingml/2006/wordprocessingDrawing" xmlns:w10="urn:schemas-microsoft-com:office:word" xmlns:w="http://schemas.openxmlformats.org/wordprocessingml/2006/main" xmlns:w14="http://schemas.microsoft.com/office/word/2010/wordml" xmlns:w15="http://schemas.microsoft.com/office/word/2012/wordml" xmlns:w16cid="http://schemas.microsoft.com/office/word/2016/wordml/cid" xmlns:w16se="http://schemas.microsoft.com/office/word/2015/wordml/symex" xmlns:wpg="http://schemas.microsoft.com/office/word/2010/wordprocessingGroup" xmlns:wpi="http://schemas.microsoft.com/office/word/2010/wordprocessingInk" xmlns:wne="http://schemas.microsoft.com/office/word/2006/wordml" xmlns:wps="http://schemas.microsoft.com/office/word/2010/wordprocessingShape" mc:Ignorable="w14 w15 w16se w16cid wp14">
   <w:tbl>
     <w:tblPr>
       <w:tblW w:w="0" w:type="auto"/>
@@ -1004,7 +1037,7 @@
 </file>
 
 <file path=word/footer3.xml><?xml version="1.0" encoding="utf-8"?>
-<w:ftr xmlns:wpc="http://schemas.microsoft.com/office/word/2010/wordprocessingCanvas" xmlns:cx="http://schemas.microsoft.com/office/drawing/2014/chartex" xmlns:cx1="http://schemas.microsoft.com/office/drawing/2015/9/8/chartex" xmlns:mc="http://schemas.openxmlformats.org/markup-compatibility/2006" xmlns:o="urn:schemas-microsoft-com:office:office" xmlns:r="http://schemas.openxmlformats.org/officeDocument/2006/relationships" xmlns:m="http://schemas.openxmlformats.org/officeDocument/2006/math" xmlns:v="urn:schemas-microsoft-com:vml" xmlns:wp14="http://schemas.microsoft.com/office/word/2010/wordprocessingDrawing" xmlns:wp="http://schemas.openxmlformats.org/drawingml/2006/wordprocessingDrawing" xmlns:w10="urn:schemas-microsoft-com:office:word" xmlns:w="http://schemas.openxmlformats.org/wordprocessingml/2006/main" xmlns:w14="http://schemas.microsoft.com/office/word/2010/wordml" xmlns:w15="http://schemas.microsoft.com/office/word/2012/wordml" xmlns:w16se="http://schemas.microsoft.com/office/word/2015/wordml/symex" xmlns:wpg="http://schemas.microsoft.com/office/word/2010/wordprocessingGroup" xmlns:wpi="http://schemas.microsoft.com/office/word/2010/wordprocessingInk" xmlns:wne="http://schemas.microsoft.com/office/word/2006/wordml" xmlns:wps="http://schemas.microsoft.com/office/word/2010/wordprocessingShape" mc:Ignorable="w14 w15 w16se wp14">
+<w:ftr xmlns:wpc="http://schemas.microsoft.com/office/word/2010/wordprocessingCanvas" xmlns:cx="http://schemas.microsoft.com/office/drawing/2014/chartex" xmlns:cx1="http://schemas.microsoft.com/office/drawing/2015/9/8/chartex" xmlns:cx2="http://schemas.microsoft.com/office/drawing/2015/10/21/chartex" xmlns:cx3="http://schemas.microsoft.com/office/drawing/2016/5/9/chartex" xmlns:cx4="http://schemas.microsoft.com/office/drawing/2016/5/10/chartex" xmlns:cx5="http://schemas.microsoft.com/office/drawing/2016/5/11/chartex" xmlns:cx6="http://schemas.microsoft.com/office/drawing/2016/5/12/chartex" xmlns:cx7="http://schemas.microsoft.com/office/drawing/2016/5/13/chartex" xmlns:cx8="http://schemas.microsoft.com/office/drawing/2016/5/14/chartex" xmlns:mc="http://schemas.openxmlformats.org/markup-compatibility/2006" xmlns:aink="http://schemas.microsoft.com/office/drawing/2016/ink" xmlns:am3d="http://schemas.microsoft.com/office/drawing/2017/model3d" xmlns:o="urn:schemas-microsoft-com:office:office" xmlns:r="http://schemas.openxmlformats.org/officeDocument/2006/relationships" xmlns:m="http://schemas.openxmlformats.org/officeDocument/2006/math" xmlns:v="urn:schemas-microsoft-com:vml" xmlns:wp14="http://schemas.microsoft.com/office/word/2010/wordprocessingDrawing" xmlns:wp="http://schemas.openxmlformats.org/drawingml/2006/wordprocessingDrawing" xmlns:w10="urn:schemas-microsoft-com:office:word" xmlns:w="http://schemas.openxmlformats.org/wordprocessingml/2006/main" xmlns:w14="http://schemas.microsoft.com/office/word/2010/wordml" xmlns:w15="http://schemas.microsoft.com/office/word/2012/wordml" xmlns:w16cid="http://schemas.microsoft.com/office/word/2016/wordml/cid" xmlns:w16se="http://schemas.microsoft.com/office/word/2015/wordml/symex" xmlns:wpg="http://schemas.microsoft.com/office/word/2010/wordprocessingGroup" xmlns:wpi="http://schemas.microsoft.com/office/word/2010/wordprocessingInk" xmlns:wne="http://schemas.microsoft.com/office/word/2006/wordml" xmlns:wps="http://schemas.microsoft.com/office/word/2010/wordprocessingShape" mc:Ignorable="w14 w15 w16se w16cid wp14">
   <w:p>
     <w:pPr>
       <w:pStyle w:val="Footer"/>
@@ -1014,7 +1047,7 @@
 </file>
 
 <file path=word/footnotes.xml><?xml version="1.0" encoding="utf-8"?>
-<w:footnotes xmlns:wpc="http://schemas.microsoft.com/office/word/2010/wordprocessingCanvas" xmlns:cx="http://schemas.microsoft.com/office/drawing/2014/chartex" xmlns:cx1="http://schemas.microsoft.com/office/drawing/2015/9/8/chartex" xmlns:mc="http://schemas.openxmlformats.org/markup-compatibility/2006" xmlns:o="urn:schemas-microsoft-com:office:office" xmlns:r="http://schemas.openxmlformats.org/officeDocument/2006/relationships" xmlns:m="http://schemas.openxmlformats.org/officeDocument/2006/math" xmlns:v="urn:schemas-microsoft-com:vml" xmlns:wp14="http://schemas.microsoft.com/office/word/2010/wordprocessingDrawing" xmlns:wp="http://schemas.openxmlformats.org/drawingml/2006/wordprocessingDrawing" xmlns:w10="urn:schemas-microsoft-com:office:word" xmlns:w="http://schemas.openxmlformats.org/wordprocessingml/2006/main" xmlns:w14="http://schemas.microsoft.com/office/word/2010/wordml" xmlns:w15="http://schemas.microsoft.com/office/word/2012/wordml" xmlns:w16se="http://schemas.microsoft.com/office/word/2015/wordml/symex" xmlns:wpg="http://schemas.microsoft.com/office/word/2010/wordprocessingGroup" xmlns:wpi="http://schemas.microsoft.com/office/word/2010/wordprocessingInk" xmlns:wne="http://schemas.microsoft.com/office/word/2006/wordml" xmlns:wps="http://schemas.microsoft.com/office/word/2010/wordprocessingShape" mc:Ignorable="w14 w15 w16se wp14">
+<w:footnotes xmlns:wpc="http://schemas.microsoft.com/office/word/2010/wordprocessingCanvas" xmlns:cx="http://schemas.microsoft.com/office/drawing/2014/chartex" xmlns:cx1="http://schemas.microsoft.com/office/drawing/2015/9/8/chartex" xmlns:cx2="http://schemas.microsoft.com/office/drawing/2015/10/21/chartex" xmlns:cx3="http://schemas.microsoft.com/office/drawing/2016/5/9/chartex" xmlns:cx4="http://schemas.microsoft.com/office/drawing/2016/5/10/chartex" xmlns:cx5="http://schemas.microsoft.com/office/drawing/2016/5/11/chartex" xmlns:cx6="http://schemas.microsoft.com/office/drawing/2016/5/12/chartex" xmlns:cx7="http://schemas.microsoft.com/office/drawing/2016/5/13/chartex" xmlns:cx8="http://schemas.microsoft.com/office/drawing/2016/5/14/chartex" xmlns:mc="http://schemas.openxmlformats.org/markup-compatibility/2006" xmlns:aink="http://schemas.microsoft.com/office/drawing/2016/ink" xmlns:am3d="http://schemas.microsoft.com/office/drawing/2017/model3d" xmlns:o="urn:schemas-microsoft-com:office:office" xmlns:r="http://schemas.openxmlformats.org/officeDocument/2006/relationships" xmlns:m="http://schemas.openxmlformats.org/officeDocument/2006/math" xmlns:v="urn:schemas-microsoft-com:vml" xmlns:wp14="http://schemas.microsoft.com/office/word/2010/wordprocessingDrawing" xmlns:wp="http://schemas.openxmlformats.org/drawingml/2006/wordprocessingDrawing" xmlns:w10="urn:schemas-microsoft-com:office:word" xmlns:w="http://schemas.openxmlformats.org/wordprocessingml/2006/main" xmlns:w14="http://schemas.microsoft.com/office/word/2010/wordml" xmlns:w15="http://schemas.microsoft.com/office/word/2012/wordml" xmlns:w16cid="http://schemas.microsoft.com/office/word/2016/wordml/cid" xmlns:w16se="http://schemas.microsoft.com/office/word/2015/wordml/symex" xmlns:wpg="http://schemas.microsoft.com/office/word/2010/wordprocessingGroup" xmlns:wpi="http://schemas.microsoft.com/office/word/2010/wordprocessingInk" xmlns:wne="http://schemas.microsoft.com/office/word/2006/wordml" xmlns:wps="http://schemas.microsoft.com/office/word/2010/wordprocessingShape" mc:Ignorable="w14 w15 w16se w16cid wp14">
   <w:footnote w:type="separator" w:id="-1">
     <w:p>
       <w:pPr>
@@ -1039,7 +1072,7 @@
 </file>
 
 <file path=word/header1.xml><?xml version="1.0" encoding="utf-8"?>
-<w:hdr xmlns:wpc="http://schemas.microsoft.com/office/word/2010/wordprocessingCanvas" xmlns:cx="http://schemas.microsoft.com/office/drawing/2014/chartex" xmlns:cx1="http://schemas.microsoft.com/office/drawing/2015/9/8/chartex" xmlns:mc="http://schemas.openxmlformats.org/markup-compatibility/2006" xmlns:o="urn:schemas-microsoft-com:office:office" xmlns:r="http://schemas.openxmlformats.org/officeDocument/2006/relationships" xmlns:m="http://schemas.openxmlformats.org/officeDocument/2006/math" xmlns:v="urn:schemas-microsoft-com:vml" xmlns:wp14="http://schemas.microsoft.com/office/word/2010/wordprocessingDrawing" xmlns:wp="http://schemas.openxmlformats.org/drawingml/2006/wordprocessingDrawing" xmlns:w10="urn:schemas-microsoft-com:office:word" xmlns:w="http://schemas.openxmlformats.org/wordprocessingml/2006/main" xmlns:w14="http://schemas.microsoft.com/office/word/2010/wordml" xmlns:w15="http://schemas.microsoft.com/office/word/2012/wordml" xmlns:w16se="http://schemas.microsoft.com/office/word/2015/wordml/symex" xmlns:wpg="http://schemas.microsoft.com/office/word/2010/wordprocessingGroup" xmlns:wpi="http://schemas.microsoft.com/office/word/2010/wordprocessingInk" xmlns:wne="http://schemas.microsoft.com/office/word/2006/wordml" xmlns:wps="http://schemas.microsoft.com/office/word/2010/wordprocessingShape" mc:Ignorable="w14 w15 w16se wp14">
+<w:hdr xmlns:wpc="http://schemas.microsoft.com/office/word/2010/wordprocessingCanvas" xmlns:cx="http://schemas.microsoft.com/office/drawing/2014/chartex" xmlns:cx1="http://schemas.microsoft.com/office/drawing/2015/9/8/chartex" xmlns:cx2="http://schemas.microsoft.com/office/drawing/2015/10/21/chartex" xmlns:cx3="http://schemas.microsoft.com/office/drawing/2016/5/9/chartex" xmlns:cx4="http://schemas.microsoft.com/office/drawing/2016/5/10/chartex" xmlns:cx5="http://schemas.microsoft.com/office/drawing/2016/5/11/chartex" xmlns:cx6="http://schemas.microsoft.com/office/drawing/2016/5/12/chartex" xmlns:cx7="http://schemas.microsoft.com/office/drawing/2016/5/13/chartex" xmlns:cx8="http://schemas.microsoft.com/office/drawing/2016/5/14/chartex" xmlns:mc="http://schemas.openxmlformats.org/markup-compatibility/2006" xmlns:aink="http://schemas.microsoft.com/office/drawing/2016/ink" xmlns:am3d="http://schemas.microsoft.com/office/drawing/2017/model3d" xmlns:o="urn:schemas-microsoft-com:office:office" xmlns:r="http://schemas.openxmlformats.org/officeDocument/2006/relationships" xmlns:m="http://schemas.openxmlformats.org/officeDocument/2006/math" xmlns:v="urn:schemas-microsoft-com:vml" xmlns:wp14="http://schemas.microsoft.com/office/word/2010/wordprocessingDrawing" xmlns:wp="http://schemas.openxmlformats.org/drawingml/2006/wordprocessingDrawing" xmlns:w10="urn:schemas-microsoft-com:office:word" xmlns:w="http://schemas.openxmlformats.org/wordprocessingml/2006/main" xmlns:w14="http://schemas.microsoft.com/office/word/2010/wordml" xmlns:w15="http://schemas.microsoft.com/office/word/2012/wordml" xmlns:w16cid="http://schemas.microsoft.com/office/word/2016/wordml/cid" xmlns:w16se="http://schemas.microsoft.com/office/word/2015/wordml/symex" xmlns:wpg="http://schemas.microsoft.com/office/word/2010/wordprocessingGroup" xmlns:wpi="http://schemas.microsoft.com/office/word/2010/wordprocessingInk" xmlns:wne="http://schemas.microsoft.com/office/word/2006/wordml" xmlns:wps="http://schemas.microsoft.com/office/word/2010/wordprocessingShape" mc:Ignorable="w14 w15 w16se w16cid wp14">
   <w:p>
     <w:pPr>
       <w:rPr>
@@ -1178,7 +1211,7 @@
 </file>
 
 <file path=word/header2.xml><?xml version="1.0" encoding="utf-8"?>
-<w:hdr xmlns:wpc="http://schemas.microsoft.com/office/word/2010/wordprocessingCanvas" xmlns:cx="http://schemas.microsoft.com/office/drawing/2014/chartex" xmlns:cx1="http://schemas.microsoft.com/office/drawing/2015/9/8/chartex" xmlns:mc="http://schemas.openxmlformats.org/markup-compatibility/2006" xmlns:o="urn:schemas-microsoft-com:office:office" xmlns:r="http://schemas.openxmlformats.org/officeDocument/2006/relationships" xmlns:m="http://schemas.openxmlformats.org/officeDocument/2006/math" xmlns:v="urn:schemas-microsoft-com:vml" xmlns:wp14="http://schemas.microsoft.com/office/word/2010/wordprocessingDrawing" xmlns:wp="http://schemas.openxmlformats.org/drawingml/2006/wordprocessingDrawing" xmlns:w10="urn:schemas-microsoft-com:office:word" xmlns:w="http://schemas.openxmlformats.org/wordprocessingml/2006/main" xmlns:w14="http://schemas.microsoft.com/office/word/2010/wordml" xmlns:w15="http://schemas.microsoft.com/office/word/2012/wordml" xmlns:w16se="http://schemas.microsoft.com/office/word/2015/wordml/symex" xmlns:wpg="http://schemas.microsoft.com/office/word/2010/wordprocessingGroup" xmlns:wpi="http://schemas.microsoft.com/office/word/2010/wordprocessingInk" xmlns:wne="http://schemas.microsoft.com/office/word/2006/wordml" xmlns:wps="http://schemas.microsoft.com/office/word/2010/wordprocessingShape" mc:Ignorable="w14 w15 w16se wp14">
+<w:hdr xmlns:wpc="http://schemas.microsoft.com/office/word/2010/wordprocessingCanvas" xmlns:cx="http://schemas.microsoft.com/office/drawing/2014/chartex" xmlns:cx1="http://schemas.microsoft.com/office/drawing/2015/9/8/chartex" xmlns:cx2="http://schemas.microsoft.com/office/drawing/2015/10/21/chartex" xmlns:cx3="http://schemas.microsoft.com/office/drawing/2016/5/9/chartex" xmlns:cx4="http://schemas.microsoft.com/office/drawing/2016/5/10/chartex" xmlns:cx5="http://schemas.microsoft.com/office/drawing/2016/5/11/chartex" xmlns:cx6="http://schemas.microsoft.com/office/drawing/2016/5/12/chartex" xmlns:cx7="http://schemas.microsoft.com/office/drawing/2016/5/13/chartex" xmlns:cx8="http://schemas.microsoft.com/office/drawing/2016/5/14/chartex" xmlns:mc="http://schemas.openxmlformats.org/markup-compatibility/2006" xmlns:aink="http://schemas.microsoft.com/office/drawing/2016/ink" xmlns:am3d="http://schemas.microsoft.com/office/drawing/2017/model3d" xmlns:o="urn:schemas-microsoft-com:office:office" xmlns:r="http://schemas.openxmlformats.org/officeDocument/2006/relationships" xmlns:m="http://schemas.openxmlformats.org/officeDocument/2006/math" xmlns:v="urn:schemas-microsoft-com:vml" xmlns:wp14="http://schemas.microsoft.com/office/word/2010/wordprocessingDrawing" xmlns:wp="http://schemas.openxmlformats.org/drawingml/2006/wordprocessingDrawing" xmlns:w10="urn:schemas-microsoft-com:office:word" xmlns:w="http://schemas.openxmlformats.org/wordprocessingml/2006/main" xmlns:w14="http://schemas.microsoft.com/office/word/2010/wordml" xmlns:w15="http://schemas.microsoft.com/office/word/2012/wordml" xmlns:w16cid="http://schemas.microsoft.com/office/word/2016/wordml/cid" xmlns:w16se="http://schemas.microsoft.com/office/word/2015/wordml/symex" xmlns:wpg="http://schemas.microsoft.com/office/word/2010/wordprocessingGroup" xmlns:wpi="http://schemas.microsoft.com/office/word/2010/wordprocessingInk" xmlns:wne="http://schemas.microsoft.com/office/word/2006/wordml" xmlns:wps="http://schemas.microsoft.com/office/word/2010/wordprocessingShape" mc:Ignorable="w14 w15 w16se w16cid wp14">
   <w:tbl>
     <w:tblPr>
       <w:tblW w:w="9606" w:type="dxa"/>
@@ -1202,11 +1235,21 @@
           <w:tcW w:w="9606" w:type="dxa"/>
         </w:tcPr>
         <w:p>
-          <w:fldSimple w:instr=" SUBJECT  \* MERGEFORMAT ">
-            <w:r>
-              <w:t>&lt;Project Name&gt;</w:t>
-            </w:r>
-          </w:fldSimple>
+          <w:r>
+            <w:fldChar w:fldCharType="begin"/>
+          </w:r>
+          <w:r>
+            <w:instrText xml:space="preserve"> SUBJECT  \* MERGEFORMAT </w:instrText>
+          </w:r>
+          <w:r>
+            <w:fldChar w:fldCharType="separate"/>
+          </w:r>
+          <w:r>
+            <w:t>&lt;Project Name&gt;</w:t>
+          </w:r>
+          <w:r>
+            <w:fldChar w:fldCharType="end"/>
+          </w:r>
         </w:p>
       </w:tc>
     </w:tr>
@@ -1216,11 +1259,21 @@
           <w:tcW w:w="9606" w:type="dxa"/>
         </w:tcPr>
         <w:p>
-          <w:fldSimple w:instr=" TITLE  \* MERGEFORMAT ">
-            <w:r>
-              <w:t>Analysis and Design Document</w:t>
-            </w:r>
-          </w:fldSimple>
+          <w:r>
+            <w:fldChar w:fldCharType="begin"/>
+          </w:r>
+          <w:r>
+            <w:instrText xml:space="preserve"> TITLE  \* MERGEFORMAT </w:instrText>
+          </w:r>
+          <w:r>
+            <w:fldChar w:fldCharType="separate"/>
+          </w:r>
+          <w:r>
+            <w:t>Analysis and Design Document</w:t>
+          </w:r>
+          <w:r>
+            <w:fldChar w:fldCharType="end"/>
+          </w:r>
         </w:p>
       </w:tc>
     </w:tr>
@@ -1234,7 +1287,7 @@
 </file>
 
 <file path=word/header3.xml><?xml version="1.0" encoding="utf-8"?>
-<w:hdr xmlns:wpc="http://schemas.microsoft.com/office/word/2010/wordprocessingCanvas" xmlns:cx="http://schemas.microsoft.com/office/drawing/2014/chartex" xmlns:cx1="http://schemas.microsoft.com/office/drawing/2015/9/8/chartex" xmlns:mc="http://schemas.openxmlformats.org/markup-compatibility/2006" xmlns:o="urn:schemas-microsoft-com:office:office" xmlns:r="http://schemas.openxmlformats.org/officeDocument/2006/relationships" xmlns:m="http://schemas.openxmlformats.org/officeDocument/2006/math" xmlns:v="urn:schemas-microsoft-com:vml" xmlns:wp14="http://schemas.microsoft.com/office/word/2010/wordprocessingDrawing" xmlns:wp="http://schemas.openxmlformats.org/drawingml/2006/wordprocessingDrawing" xmlns:w10="urn:schemas-microsoft-com:office:word" xmlns:w="http://schemas.openxmlformats.org/wordprocessingml/2006/main" xmlns:w14="http://schemas.microsoft.com/office/word/2010/wordml" xmlns:w15="http://schemas.microsoft.com/office/word/2012/wordml" xmlns:w16se="http://schemas.microsoft.com/office/word/2015/wordml/symex" xmlns:wpg="http://schemas.microsoft.com/office/word/2010/wordprocessingGroup" xmlns:wpi="http://schemas.microsoft.com/office/word/2010/wordprocessingInk" xmlns:wne="http://schemas.microsoft.com/office/word/2006/wordml" xmlns:wps="http://schemas.microsoft.com/office/word/2010/wordprocessingShape" mc:Ignorable="w14 w15 w16se wp14">
+<w:hdr xmlns:wpc="http://schemas.microsoft.com/office/word/2010/wordprocessingCanvas" xmlns:cx="http://schemas.microsoft.com/office/drawing/2014/chartex" xmlns:cx1="http://schemas.microsoft.com/office/drawing/2015/9/8/chartex" xmlns:cx2="http://schemas.microsoft.com/office/drawing/2015/10/21/chartex" xmlns:cx3="http://schemas.microsoft.com/office/drawing/2016/5/9/chartex" xmlns:cx4="http://schemas.microsoft.com/office/drawing/2016/5/10/chartex" xmlns:cx5="http://schemas.microsoft.com/office/drawing/2016/5/11/chartex" xmlns:cx6="http://schemas.microsoft.com/office/drawing/2016/5/12/chartex" xmlns:cx7="http://schemas.microsoft.com/office/drawing/2016/5/13/chartex" xmlns:cx8="http://schemas.microsoft.com/office/drawing/2016/5/14/chartex" xmlns:mc="http://schemas.openxmlformats.org/markup-compatibility/2006" xmlns:aink="http://schemas.microsoft.com/office/drawing/2016/ink" xmlns:am3d="http://schemas.microsoft.com/office/drawing/2017/model3d" xmlns:o="urn:schemas-microsoft-com:office:office" xmlns:r="http://schemas.openxmlformats.org/officeDocument/2006/relationships" xmlns:m="http://schemas.openxmlformats.org/officeDocument/2006/math" xmlns:v="urn:schemas-microsoft-com:vml" xmlns:wp14="http://schemas.microsoft.com/office/word/2010/wordprocessingDrawing" xmlns:wp="http://schemas.openxmlformats.org/drawingml/2006/wordprocessingDrawing" xmlns:w10="urn:schemas-microsoft-com:office:word" xmlns:w="http://schemas.openxmlformats.org/wordprocessingml/2006/main" xmlns:w14="http://schemas.microsoft.com/office/word/2010/wordml" xmlns:w15="http://schemas.microsoft.com/office/word/2012/wordml" xmlns:w16cid="http://schemas.microsoft.com/office/word/2016/wordml/cid" xmlns:w16se="http://schemas.microsoft.com/office/word/2015/wordml/symex" xmlns:wpg="http://schemas.microsoft.com/office/word/2010/wordprocessingGroup" xmlns:wpi="http://schemas.microsoft.com/office/word/2010/wordprocessingInk" xmlns:wne="http://schemas.microsoft.com/office/word/2006/wordml" xmlns:wps="http://schemas.microsoft.com/office/word/2010/wordprocessingShape" mc:Ignorable="w14 w15 w16se w16cid wp14">
   <w:p>
     <w:pPr>
       <w:pStyle w:val="Header"/>
@@ -1244,7 +1297,7 @@
 </file>
 
 <file path=word/numbering.xml><?xml version="1.0" encoding="utf-8"?>
-<w:numbering xmlns:wpc="http://schemas.microsoft.com/office/word/2010/wordprocessingCanvas" xmlns:cx="http://schemas.microsoft.com/office/drawing/2014/chartex" xmlns:cx1="http://schemas.microsoft.com/office/drawing/2015/9/8/chartex" xmlns:mc="http://schemas.openxmlformats.org/markup-compatibility/2006" xmlns:o="urn:schemas-microsoft-com:office:office" xmlns:r="http://schemas.openxmlformats.org/officeDocument/2006/relationships" xmlns:m="http://schemas.openxmlformats.org/officeDocument/2006/math" xmlns:v="urn:schemas-microsoft-com:vml" xmlns:wp14="http://schemas.microsoft.com/office/word/2010/wordprocessingDrawing" xmlns:wp="http://schemas.openxmlformats.org/drawingml/2006/wordprocessingDrawing" xmlns:w10="urn:schemas-microsoft-com:office:word" xmlns:w="http://schemas.openxmlformats.org/wordprocessingml/2006/main" xmlns:w14="http://schemas.microsoft.com/office/word/2010/wordml" xmlns:w15="http://schemas.microsoft.com/office/word/2012/wordml" xmlns:w16se="http://schemas.microsoft.com/office/word/2015/wordml/symex" xmlns:wpg="http://schemas.microsoft.com/office/word/2010/wordprocessingGroup" xmlns:wpi="http://schemas.microsoft.com/office/word/2010/wordprocessingInk" xmlns:wne="http://schemas.microsoft.com/office/word/2006/wordml" xmlns:wps="http://schemas.microsoft.com/office/word/2010/wordprocessingShape" mc:Ignorable="w14 w15 w16se wp14">
+<w:numbering xmlns:wpc="http://schemas.microsoft.com/office/word/2010/wordprocessingCanvas" xmlns:cx="http://schemas.microsoft.com/office/drawing/2014/chartex" xmlns:cx1="http://schemas.microsoft.com/office/drawing/2015/9/8/chartex" xmlns:cx2="http://schemas.microsoft.com/office/drawing/2015/10/21/chartex" xmlns:cx3="http://schemas.microsoft.com/office/drawing/2016/5/9/chartex" xmlns:cx4="http://schemas.microsoft.com/office/drawing/2016/5/10/chartex" xmlns:cx5="http://schemas.microsoft.com/office/drawing/2016/5/11/chartex" xmlns:cx6="http://schemas.microsoft.com/office/drawing/2016/5/12/chartex" xmlns:cx7="http://schemas.microsoft.com/office/drawing/2016/5/13/chartex" xmlns:cx8="http://schemas.microsoft.com/office/drawing/2016/5/14/chartex" xmlns:mc="http://schemas.openxmlformats.org/markup-compatibility/2006" xmlns:aink="http://schemas.microsoft.com/office/drawing/2016/ink" xmlns:am3d="http://schemas.microsoft.com/office/drawing/2017/model3d" xmlns:o="urn:schemas-microsoft-com:office:office" xmlns:r="http://schemas.openxmlformats.org/officeDocument/2006/relationships" xmlns:m="http://schemas.openxmlformats.org/officeDocument/2006/math" xmlns:v="urn:schemas-microsoft-com:vml" xmlns:wp14="http://schemas.microsoft.com/office/word/2010/wordprocessingDrawing" xmlns:wp="http://schemas.openxmlformats.org/drawingml/2006/wordprocessingDrawing" xmlns:w10="urn:schemas-microsoft-com:office:word" xmlns:w="http://schemas.openxmlformats.org/wordprocessingml/2006/main" xmlns:w14="http://schemas.microsoft.com/office/word/2010/wordml" xmlns:w15="http://schemas.microsoft.com/office/word/2012/wordml" xmlns:w16cid="http://schemas.microsoft.com/office/word/2016/wordml/cid" xmlns:w16se="http://schemas.microsoft.com/office/word/2015/wordml/symex" xmlns:wpg="http://schemas.microsoft.com/office/word/2010/wordprocessingGroup" xmlns:wpi="http://schemas.microsoft.com/office/word/2010/wordprocessingInk" xmlns:wne="http://schemas.microsoft.com/office/word/2006/wordml" xmlns:wps="http://schemas.microsoft.com/office/word/2010/wordprocessingShape" mc:Ignorable="w14 w15 w16se w16cid wp14">
   <w:abstractNum w:abstractNumId="0" w15:restartNumberingAfterBreak="0">
     <w:nsid w:val="FFFFFFFB"/>
     <w:multiLevelType w:val="multilevel"/>
@@ -2555,7 +2608,7 @@
 </file>
 
 <file path=word/styles.xml><?xml version="1.0" encoding="utf-8"?>
-<w:styles xmlns:mc="http://schemas.openxmlformats.org/markup-compatibility/2006" xmlns:r="http://schemas.openxmlformats.org/officeDocument/2006/relationships" xmlns:w="http://schemas.openxmlformats.org/wordprocessingml/2006/main" xmlns:w14="http://schemas.microsoft.com/office/word/2010/wordml" xmlns:w15="http://schemas.microsoft.com/office/word/2012/wordml" xmlns:w16se="http://schemas.microsoft.com/office/word/2015/wordml/symex" mc:Ignorable="w14 w15 w16se">
+<w:styles xmlns:mc="http://schemas.openxmlformats.org/markup-compatibility/2006" xmlns:r="http://schemas.openxmlformats.org/officeDocument/2006/relationships" xmlns:w="http://schemas.openxmlformats.org/wordprocessingml/2006/main" xmlns:w14="http://schemas.microsoft.com/office/word/2010/wordml" xmlns:w15="http://schemas.microsoft.com/office/word/2012/wordml" xmlns:w16cid="http://schemas.microsoft.com/office/word/2016/wordml/cid" xmlns:w16se="http://schemas.microsoft.com/office/word/2015/wordml/symex" mc:Ignorable="w14 w15 w16se w16cid">
   <w:docDefaults>
     <w:rPrDefault>
       <w:rPr>
@@ -2571,7 +2624,7 @@
       </w:pPr>
     </w:pPrDefault>
   </w:docDefaults>
-  <w:latentStyles w:defLockedState="0" w:defUIPriority="99" w:defSemiHidden="0" w:defUnhideWhenUsed="0" w:defQFormat="0" w:count="371">
+  <w:latentStyles w:defLockedState="0" w:defUIPriority="99" w:defSemiHidden="0" w:defUnhideWhenUsed="0" w:defQFormat="0" w:count="375">
     <w:lsdException w:name="Normal" w:uiPriority="0" w:qFormat="1"/>
     <w:lsdException w:name="heading 1" w:uiPriority="0" w:qFormat="1"/>
     <w:lsdException w:name="heading 2" w:semiHidden="1" w:uiPriority="0" w:unhideWhenUsed="1" w:qFormat="1"/>
@@ -2677,7 +2730,6 @@
     <w:lsdException w:name="HTML Sample" w:semiHidden="1" w:unhideWhenUsed="1"/>
     <w:lsdException w:name="HTML Typewriter" w:semiHidden="1" w:unhideWhenUsed="1"/>
     <w:lsdException w:name="HTML Variable" w:semiHidden="1" w:unhideWhenUsed="1"/>
-    <w:lsdException w:name="Normal Table" w:semiHidden="1" w:unhideWhenUsed="1"/>
     <w:lsdException w:name="annotation subject" w:semiHidden="1" w:unhideWhenUsed="1"/>
     <w:lsdException w:name="No List" w:semiHidden="1" w:unhideWhenUsed="1"/>
     <w:lsdException w:name="Outline List 1" w:semiHidden="1" w:unhideWhenUsed="1"/>
@@ -2721,10 +2773,8 @@
     <w:lsdException w:name="Table Elegant" w:semiHidden="1" w:unhideWhenUsed="1"/>
     <w:lsdException w:name="Table Professional" w:semiHidden="1" w:unhideWhenUsed="1"/>
     <w:lsdException w:name="Table Subtle 1" w:semiHidden="1" w:unhideWhenUsed="1"/>
-    <w:lsdException w:name="Table Subtle 2" w:semiHidden="1" w:unhideWhenUsed="1"/>
     <w:lsdException w:name="Table Web 1" w:semiHidden="1" w:unhideWhenUsed="1"/>
     <w:lsdException w:name="Table Web 2" w:semiHidden="1" w:unhideWhenUsed="1"/>
-    <w:lsdException w:name="Table Web 3" w:semiHidden="1" w:unhideWhenUsed="1"/>
     <w:lsdException w:name="Balloon Text" w:semiHidden="1" w:unhideWhenUsed="1"/>
     <w:lsdException w:name="Table Grid" w:uiPriority="59"/>
     <w:lsdException w:name="Table Theme" w:semiHidden="1" w:unhideWhenUsed="1"/>
@@ -2943,6 +2993,10 @@
     <w:lsdException w:name="List Table 5 Dark Accent 6" w:uiPriority="50"/>
     <w:lsdException w:name="List Table 6 Colorful Accent 6" w:uiPriority="51"/>
     <w:lsdException w:name="List Table 7 Colorful Accent 6" w:uiPriority="52"/>
+    <w:lsdException w:name="Mention" w:semiHidden="1" w:unhideWhenUsed="1"/>
+    <w:lsdException w:name="Smart Hyperlink" w:semiHidden="1" w:unhideWhenUsed="1"/>
+    <w:lsdException w:name="Hashtag" w:semiHidden="1" w:unhideWhenUsed="1"/>
+    <w:lsdException w:name="Unresolved Mention" w:semiHidden="1" w:unhideWhenUsed="1"/>
   </w:latentStyles>
   <w:style w:type="paragraph" w:default="1" w:styleId="Normal">
     <w:name w:val="Normal"/>

</xml_diff>

<commit_message>
Adds deployemnt and architecture diagrams to visual paradigm project
</commit_message>
<xml_diff>
--- a/docs/deliverables/Project_Analysis_and_Design_Document.docx
+++ b/docs/deliverables/Project_Analysis_and_Design_Document.docx
@@ -20,7 +20,7 @@
         <w:rPr>
           <w:rFonts w:ascii="Times New Roman" w:hAnsi="Times New Roman"/>
         </w:rPr>
-        <w:instrText xml:space="preserve"> SUBJECT  \* MERGEFORMAT </w:instrText>
+        <w:instrText xml:space="preserve"> SUBJECT  "Student performance tracker"  \* MERGEFORMAT </w:instrText>
       </w:r>
       <w:r>
         <w:rPr>
@@ -32,7 +32,7 @@
         <w:rPr>
           <w:rFonts w:ascii="Times New Roman" w:hAnsi="Times New Roman"/>
         </w:rPr>
-        <w:t>&lt;Project Name&gt;</w:t>
+        <w:t>Student performance tracker</w:t>
       </w:r>
       <w:r>
         <w:rPr>
@@ -149,46 +149,58 @@
       <w:r>
         <w:t>, students may be prepared for the round by a teacher</w:t>
       </w:r>
-      <w:bookmarkStart w:id="2" w:name="_GoBack"/>
+      <w:r>
+        <w:t>.</w:t>
+      </w:r>
+      <w:r>
+        <w:t xml:space="preserve"> </w:t>
+      </w:r>
+      <w:r>
+        <w:t>Participations earn students and teachers points</w:t>
+      </w:r>
+      <w:r>
+        <w:t xml:space="preserve">, depending </w:t>
+      </w:r>
+      <w:proofErr w:type="gramStart"/>
+      <w:r>
+        <w:t>on:</w:t>
+      </w:r>
+      <w:proofErr w:type="gramEnd"/>
+      <w:r>
+        <w:t xml:space="preserve"> the category, the round and the placement (result).</w:t>
+      </w:r>
+    </w:p>
+    <w:p>
+      <w:pPr>
+        <w:pStyle w:val="Heading1"/>
+        <w:rPr>
+          <w:rFonts w:ascii="Times New Roman" w:hAnsi="Times New Roman"/>
+        </w:rPr>
+      </w:pPr>
+      <w:bookmarkStart w:id="2" w:name="_Toc285793957"/>
+      <w:r>
+        <w:rPr>
+          <w:rFonts w:ascii="Times New Roman" w:hAnsi="Times New Roman"/>
+        </w:rPr>
+        <w:t>Architectural Design</w:t>
+      </w:r>
       <w:bookmarkEnd w:id="2"/>
-      <w:r>
-        <w:t>.</w:t>
-      </w:r>
-      <w:r>
-        <w:t xml:space="preserve"> </w:t>
-      </w:r>
-    </w:p>
-    <w:p>
-      <w:pPr>
-        <w:pStyle w:val="Heading1"/>
-        <w:rPr>
-          <w:rFonts w:ascii="Times New Roman" w:hAnsi="Times New Roman"/>
-        </w:rPr>
-      </w:pPr>
-      <w:bookmarkStart w:id="3" w:name="_Toc285793957"/>
-      <w:r>
-        <w:rPr>
-          <w:rFonts w:ascii="Times New Roman" w:hAnsi="Times New Roman"/>
-        </w:rPr>
-        <w:t>Architectural Design</w:t>
+    </w:p>
+    <w:p>
+      <w:pPr>
+        <w:pStyle w:val="Heading2"/>
+        <w:rPr>
+          <w:rFonts w:ascii="Times New Roman" w:hAnsi="Times New Roman"/>
+        </w:rPr>
+      </w:pPr>
+      <w:bookmarkStart w:id="3" w:name="_Toc285793958"/>
+      <w:r>
+        <w:rPr>
+          <w:rFonts w:ascii="Times New Roman" w:hAnsi="Times New Roman"/>
+        </w:rPr>
+        <w:t>Conceptual Architecture</w:t>
       </w:r>
       <w:bookmarkEnd w:id="3"/>
-    </w:p>
-    <w:p>
-      <w:pPr>
-        <w:pStyle w:val="Heading2"/>
-        <w:rPr>
-          <w:rFonts w:ascii="Times New Roman" w:hAnsi="Times New Roman"/>
-        </w:rPr>
-      </w:pPr>
-      <w:bookmarkStart w:id="4" w:name="_Toc285793958"/>
-      <w:r>
-        <w:rPr>
-          <w:rFonts w:ascii="Times New Roman" w:hAnsi="Times New Roman"/>
-        </w:rPr>
-        <w:t>Conceptual Architecture</w:t>
-      </w:r>
-      <w:bookmarkEnd w:id="4"/>
     </w:p>
     <w:p>
       <w:pPr>
@@ -205,6 +217,8 @@
         </w:rPr>
         <w:t>[Define the system’s conceptual architecture; use an architectural style and pattern - highlight its use and motivate your choice.]</w:t>
       </w:r>
+      <w:bookmarkStart w:id="4" w:name="_GoBack"/>
+      <w:bookmarkEnd w:id="4"/>
     </w:p>
     <w:p>
       <w:pPr>
@@ -1111,7 +1125,7 @@
         <w:b/>
         <w:sz w:val="36"/>
       </w:rPr>
-      <w:instrText xml:space="preserve"> DOCPROPERTY "Company"  \* MERGEFORMAT </w:instrText>
+      <w:instrText xml:space="preserve"> DOCPROPERTY  "Student Name"  \* MERGEFORMAT </w:instrText>
     </w:r>
     <w:r>
       <w:rPr>
@@ -1127,7 +1141,7 @@
         <w:b/>
         <w:sz w:val="36"/>
       </w:rPr>
-      <w:t>&lt;Student Name&gt;</w:t>
+      <w:t>Istvan Csaszar</w:t>
     </w:r>
     <w:r>
       <w:rPr>
@@ -1164,7 +1178,7 @@
         <w:b/>
         <w:sz w:val="36"/>
       </w:rPr>
-      <w:instrText xml:space="preserve"> DOCPROPERTY "Company"  \* MERGEFORMAT </w:instrText>
+      <w:instrText xml:space="preserve"> DOCPROPERTY  "Student Group"  \* MERGEFORMAT </w:instrText>
     </w:r>
     <w:r>
       <w:rPr>
@@ -1180,7 +1194,7 @@
         <w:b/>
         <w:sz w:val="36"/>
       </w:rPr>
-      <w:t>&lt;Group Number&gt;</w:t>
+      <w:t>30431</w:t>
     </w:r>
     <w:r>
       <w:rPr>
@@ -1235,21 +1249,11 @@
           <w:tcW w:w="9606" w:type="dxa"/>
         </w:tcPr>
         <w:p>
-          <w:r>
-            <w:fldChar w:fldCharType="begin"/>
-          </w:r>
-          <w:r>
-            <w:instrText xml:space="preserve"> SUBJECT  \* MERGEFORMAT </w:instrText>
-          </w:r>
-          <w:r>
-            <w:fldChar w:fldCharType="separate"/>
-          </w:r>
-          <w:r>
-            <w:t>&lt;Project Name&gt;</w:t>
-          </w:r>
-          <w:r>
-            <w:fldChar w:fldCharType="end"/>
-          </w:r>
+          <w:fldSimple w:instr=" SUBJECT  \* MERGEFORMAT ">
+            <w:r>
+              <w:t>Student performance tracker</w:t>
+            </w:r>
+          </w:fldSimple>
         </w:p>
       </w:tc>
     </w:tr>
@@ -1259,21 +1263,11 @@
           <w:tcW w:w="9606" w:type="dxa"/>
         </w:tcPr>
         <w:p>
-          <w:r>
-            <w:fldChar w:fldCharType="begin"/>
-          </w:r>
-          <w:r>
-            <w:instrText xml:space="preserve"> TITLE  \* MERGEFORMAT </w:instrText>
-          </w:r>
-          <w:r>
-            <w:fldChar w:fldCharType="separate"/>
-          </w:r>
-          <w:r>
-            <w:t>Analysis and Design Document</w:t>
-          </w:r>
-          <w:r>
-            <w:fldChar w:fldCharType="end"/>
-          </w:r>
+          <w:fldSimple w:instr=" TITLE  \* MERGEFORMAT ">
+            <w:r>
+              <w:t>Analysis and Design Document</w:t>
+            </w:r>
+          </w:fldSimple>
         </w:p>
       </w:tc>
     </w:tr>
@@ -2624,7 +2618,7 @@
       </w:pPr>
     </w:pPrDefault>
   </w:docDefaults>
-  <w:latentStyles w:defLockedState="0" w:defUIPriority="99" w:defSemiHidden="0" w:defUnhideWhenUsed="0" w:defQFormat="0" w:count="375">
+  <w:latentStyles w:defLockedState="0" w:defUIPriority="99" w:defSemiHidden="0" w:defUnhideWhenUsed="0" w:defQFormat="0" w:count="376">
     <w:lsdException w:name="Normal" w:uiPriority="0" w:qFormat="1"/>
     <w:lsdException w:name="heading 1" w:uiPriority="0" w:qFormat="1"/>
     <w:lsdException w:name="heading 2" w:semiHidden="1" w:uiPriority="0" w:unhideWhenUsed="1" w:qFormat="1"/>
@@ -2773,11 +2767,11 @@
     <w:lsdException w:name="Table Elegant" w:semiHidden="1" w:unhideWhenUsed="1"/>
     <w:lsdException w:name="Table Professional" w:semiHidden="1" w:unhideWhenUsed="1"/>
     <w:lsdException w:name="Table Subtle 1" w:semiHidden="1" w:unhideWhenUsed="1"/>
+    <w:lsdException w:name="Table Subtle 2" w:semiHidden="1" w:unhideWhenUsed="1"/>
     <w:lsdException w:name="Table Web 1" w:semiHidden="1" w:unhideWhenUsed="1"/>
     <w:lsdException w:name="Table Web 2" w:semiHidden="1" w:unhideWhenUsed="1"/>
     <w:lsdException w:name="Balloon Text" w:semiHidden="1" w:unhideWhenUsed="1"/>
     <w:lsdException w:name="Table Grid" w:uiPriority="59"/>
-    <w:lsdException w:name="Table Theme" w:semiHidden="1" w:unhideWhenUsed="1"/>
     <w:lsdException w:name="Placeholder Text" w:semiHidden="1"/>
     <w:lsdException w:name="No Spacing" w:uiPriority="1" w:qFormat="1"/>
     <w:lsdException w:name="Light Shading" w:uiPriority="60"/>
@@ -2997,6 +2991,7 @@
     <w:lsdException w:name="Smart Hyperlink" w:semiHidden="1" w:unhideWhenUsed="1"/>
     <w:lsdException w:name="Hashtag" w:semiHidden="1" w:unhideWhenUsed="1"/>
     <w:lsdException w:name="Unresolved Mention" w:semiHidden="1" w:unhideWhenUsed="1"/>
+    <w:lsdException w:name="Smart Link" w:semiHidden="1" w:unhideWhenUsed="1"/>
   </w:latentStyles>
   <w:style w:type="paragraph" w:default="1" w:styleId="Normal">
     <w:name w:val="Normal"/>

</xml_diff>

<commit_message>
Adds diagrams to the design document
</commit_message>
<xml_diff>
--- a/docs/deliverables/Project_Analysis_and_Design_Document.docx
+++ b/docs/deliverables/Project_Analysis_and_Design_Document.docx
@@ -117,6 +117,57 @@
       </w:pPr>
       <w:bookmarkStart w:id="1" w:name="_Toc285793956"/>
       <w:r>
+        <w:drawing>
+          <wp:anchor distT="0" distB="0" distL="114300" distR="114300" simplePos="0" relativeHeight="251667456" behindDoc="0" locked="0" layoutInCell="1" allowOverlap="1" wp14:anchorId="7460BE39" wp14:editId="3EA9120A">
+            <wp:simplePos x="0" y="0"/>
+            <wp:positionH relativeFrom="column">
+              <wp:posOffset>0</wp:posOffset>
+            </wp:positionH>
+            <wp:positionV relativeFrom="paragraph">
+              <wp:posOffset>1015365</wp:posOffset>
+            </wp:positionV>
+            <wp:extent cx="5943600" cy="4370705"/>
+            <wp:effectExtent l="0" t="0" r="0" b="0"/>
+            <wp:wrapTopAndBottom/>
+            <wp:docPr id="1" name="Picture 1"/>
+            <wp:cNvGraphicFramePr>
+              <a:graphicFrameLocks xmlns:a="http://schemas.openxmlformats.org/drawingml/2006/main" noChangeAspect="1"/>
+            </wp:cNvGraphicFramePr>
+            <a:graphic xmlns:a="http://schemas.openxmlformats.org/drawingml/2006/main">
+              <a:graphicData uri="http://schemas.openxmlformats.org/drawingml/2006/picture">
+                <pic:pic xmlns:pic="http://schemas.openxmlformats.org/drawingml/2006/picture">
+                  <pic:nvPicPr>
+                    <pic:cNvPr id="1" name=""/>
+                    <pic:cNvPicPr/>
+                  </pic:nvPicPr>
+                  <pic:blipFill>
+                    <a:blip r:embed="rId10">
+                      <a:extLst>
+                        <a:ext uri="{28A0092B-C50C-407E-A947-70E740481C1C}">
+                          <a14:useLocalDpi xmlns:a14="http://schemas.microsoft.com/office/drawing/2010/main" val="0"/>
+                        </a:ext>
+                      </a:extLst>
+                    </a:blip>
+                    <a:stretch>
+                      <a:fillRect/>
+                    </a:stretch>
+                  </pic:blipFill>
+                  <pic:spPr>
+                    <a:xfrm>
+                      <a:off x="0" y="0"/>
+                      <a:ext cx="5943600" cy="4370705"/>
+                    </a:xfrm>
+                    <a:prstGeom prst="rect">
+                      <a:avLst/>
+                    </a:prstGeom>
+                  </pic:spPr>
+                </pic:pic>
+              </a:graphicData>
+            </a:graphic>
+          </wp:anchor>
+        </w:drawing>
+      </w:r>
+      <w:r>
         <w:rPr>
           <w:rFonts w:ascii="Times New Roman" w:hAnsi="Times New Roman"/>
         </w:rPr>
@@ -152,24 +203,22 @@
       <w:r>
         <w:t>.</w:t>
       </w:r>
-      <w:r>
-        <w:t xml:space="preserve"> </w:t>
-      </w:r>
+    </w:p>
+    <w:p>
       <w:r>
         <w:t>Participations earn students and teachers points</w:t>
       </w:r>
       <w:r>
         <w:t xml:space="preserve">, depending </w:t>
       </w:r>
-      <w:proofErr w:type="gramStart"/>
-      <w:r>
-        <w:t>on:</w:t>
-      </w:r>
-      <w:proofErr w:type="gramEnd"/>
+      <w:r>
+        <w:t>on</w:t>
+      </w:r>
       <w:r>
         <w:t xml:space="preserve"> the category, the round and the placement (result).</w:t>
       </w:r>
     </w:p>
+    <w:p/>
     <w:p>
       <w:pPr>
         <w:pStyle w:val="Heading1"/>
@@ -198,26 +247,148 @@
         <w:rPr>
           <w:rFonts w:ascii="Times New Roman" w:hAnsi="Times New Roman"/>
         </w:rPr>
+        <w:lastRenderedPageBreak/>
+        <w:drawing>
+          <wp:anchor distT="0" distB="0" distL="114300" distR="114300" simplePos="0" relativeHeight="251670528" behindDoc="0" locked="0" layoutInCell="1" allowOverlap="1" wp14:anchorId="242E7FDE" wp14:editId="5F511BB0">
+            <wp:simplePos x="0" y="0"/>
+            <wp:positionH relativeFrom="column">
+              <wp:posOffset>409575</wp:posOffset>
+            </wp:positionH>
+            <wp:positionV relativeFrom="paragraph">
+              <wp:posOffset>257175</wp:posOffset>
+            </wp:positionV>
+            <wp:extent cx="5943600" cy="4570730"/>
+            <wp:effectExtent l="0" t="0" r="0" b="0"/>
+            <wp:wrapTopAndBottom/>
+            <wp:docPr id="5" name="Picture 5"/>
+            <wp:cNvGraphicFramePr>
+              <a:graphicFrameLocks xmlns:a="http://schemas.openxmlformats.org/drawingml/2006/main" noChangeAspect="1"/>
+            </wp:cNvGraphicFramePr>
+            <a:graphic xmlns:a="http://schemas.openxmlformats.org/drawingml/2006/main">
+              <a:graphicData uri="http://schemas.openxmlformats.org/drawingml/2006/picture">
+                <pic:pic xmlns:pic="http://schemas.openxmlformats.org/drawingml/2006/picture">
+                  <pic:nvPicPr>
+                    <pic:cNvPr id="1" name=""/>
+                    <pic:cNvPicPr/>
+                  </pic:nvPicPr>
+                  <pic:blipFill>
+                    <a:blip r:embed="rId11">
+                      <a:extLst>
+                        <a:ext uri="{28A0092B-C50C-407E-A947-70E740481C1C}">
+                          <a14:useLocalDpi xmlns:a14="http://schemas.microsoft.com/office/drawing/2010/main" val="0"/>
+                        </a:ext>
+                      </a:extLst>
+                    </a:blip>
+                    <a:stretch>
+                      <a:fillRect/>
+                    </a:stretch>
+                  </pic:blipFill>
+                  <pic:spPr>
+                    <a:xfrm>
+                      <a:off x="0" y="0"/>
+                      <a:ext cx="5943600" cy="4570730"/>
+                    </a:xfrm>
+                    <a:prstGeom prst="rect">
+                      <a:avLst/>
+                    </a:prstGeom>
+                  </pic:spPr>
+                </pic:pic>
+              </a:graphicData>
+            </a:graphic>
+          </wp:anchor>
+        </w:drawing>
+      </w:r>
+      <w:r>
+        <w:rPr>
+          <w:rFonts w:ascii="Times New Roman" w:hAnsi="Times New Roman"/>
+        </w:rPr>
         <w:t>Conceptual Architecture</w:t>
       </w:r>
       <w:bookmarkEnd w:id="3"/>
     </w:p>
     <w:p>
       <w:pPr>
-        <w:ind w:left="720"/>
-        <w:rPr>
-          <w:i/>
-          <w:color w:val="943634"/>
-        </w:rPr>
-      </w:pPr>
-      <w:r>
-        <w:rPr>
-          <w:i/>
-          <w:color w:val="943634"/>
-        </w:rPr>
-        <w:t>[Define the system’s conceptual architecture; use an architectural style and pattern - highlight its use and motivate your choice.]</w:t>
-      </w:r>
-      <w:bookmarkStart w:id="4" w:name="_GoBack"/>
+        <w:widowControl/>
+        <w:spacing w:after="200" w:line="276" w:lineRule="auto"/>
+        <w:rPr>
+          <w:b/>
+        </w:rPr>
+      </w:pPr>
+      <w:bookmarkStart w:id="4" w:name="_Toc285793959"/>
+      <w:r>
+        <w:br w:type="page"/>
+      </w:r>
+    </w:p>
+    <w:p>
+      <w:pPr>
+        <w:pStyle w:val="Heading2"/>
+        <w:rPr>
+          <w:rFonts w:ascii="Times New Roman" w:hAnsi="Times New Roman"/>
+        </w:rPr>
+      </w:pPr>
+      <w:bookmarkStart w:id="5" w:name="_GoBack"/>
+      <w:r>
+        <w:rPr>
+          <w:rFonts w:ascii="Times New Roman" w:hAnsi="Times New Roman"/>
+        </w:rPr>
+        <w:lastRenderedPageBreak/>
+        <w:drawing>
+          <wp:anchor distT="0" distB="0" distL="114300" distR="114300" simplePos="0" relativeHeight="251656192" behindDoc="0" locked="0" layoutInCell="1" allowOverlap="1" wp14:anchorId="24076754" wp14:editId="3B224F18">
+            <wp:simplePos x="0" y="0"/>
+            <wp:positionH relativeFrom="column">
+              <wp:posOffset>19050</wp:posOffset>
+            </wp:positionH>
+            <wp:positionV relativeFrom="paragraph">
+              <wp:posOffset>219075</wp:posOffset>
+            </wp:positionV>
+            <wp:extent cx="5943600" cy="4848860"/>
+            <wp:effectExtent l="0" t="0" r="0" b="0"/>
+            <wp:wrapTopAndBottom/>
+            <wp:docPr id="3" name="Picture 3"/>
+            <wp:cNvGraphicFramePr>
+              <a:graphicFrameLocks xmlns:a="http://schemas.openxmlformats.org/drawingml/2006/main" noChangeAspect="1"/>
+            </wp:cNvGraphicFramePr>
+            <a:graphic xmlns:a="http://schemas.openxmlformats.org/drawingml/2006/main">
+              <a:graphicData uri="http://schemas.openxmlformats.org/drawingml/2006/picture">
+                <pic:pic xmlns:pic="http://schemas.openxmlformats.org/drawingml/2006/picture">
+                  <pic:nvPicPr>
+                    <pic:cNvPr id="1" name=""/>
+                    <pic:cNvPicPr/>
+                  </pic:nvPicPr>
+                  <pic:blipFill>
+                    <a:blip r:embed="rId12">
+                      <a:extLst>
+                        <a:ext uri="{28A0092B-C50C-407E-A947-70E740481C1C}">
+                          <a14:useLocalDpi xmlns:a14="http://schemas.microsoft.com/office/drawing/2010/main" val="0"/>
+                        </a:ext>
+                      </a:extLst>
+                    </a:blip>
+                    <a:stretch>
+                      <a:fillRect/>
+                    </a:stretch>
+                  </pic:blipFill>
+                  <pic:spPr>
+                    <a:xfrm>
+                      <a:off x="0" y="0"/>
+                      <a:ext cx="5943600" cy="4848860"/>
+                    </a:xfrm>
+                    <a:prstGeom prst="rect">
+                      <a:avLst/>
+                    </a:prstGeom>
+                  </pic:spPr>
+                </pic:pic>
+              </a:graphicData>
+            </a:graphic>
+          </wp:anchor>
+        </w:drawing>
+      </w:r>
+      <w:bookmarkEnd w:id="5"/>
+      <w:r>
+        <w:rPr>
+          <w:rFonts w:ascii="Times New Roman" w:hAnsi="Times New Roman"/>
+        </w:rPr>
+        <w:t>Package Design</w:t>
+      </w:r>
       <w:bookmarkEnd w:id="4"/>
     </w:p>
     <w:p>
@@ -227,58 +398,68 @@
           <w:rFonts w:ascii="Times New Roman" w:hAnsi="Times New Roman"/>
         </w:rPr>
       </w:pPr>
-      <w:bookmarkStart w:id="5" w:name="_Toc285793959"/>
-      <w:r>
-        <w:rPr>
-          <w:rFonts w:ascii="Times New Roman" w:hAnsi="Times New Roman"/>
-        </w:rPr>
-        <w:t>Package Design</w:t>
-      </w:r>
-      <w:bookmarkEnd w:id="5"/>
-    </w:p>
-    <w:p>
-      <w:pPr>
-        <w:ind w:left="720"/>
-        <w:rPr>
-          <w:i/>
-          <w:color w:val="943634"/>
-        </w:rPr>
-      </w:pPr>
-      <w:r>
-        <w:rPr>
-          <w:i/>
-          <w:color w:val="943634"/>
-        </w:rPr>
-        <w:t>[Create a package diagram]</w:t>
-      </w:r>
-    </w:p>
-    <w:p>
-      <w:pPr>
-        <w:pStyle w:val="Heading2"/>
-        <w:rPr>
-          <w:rFonts w:ascii="Times New Roman" w:hAnsi="Times New Roman"/>
-        </w:rPr>
-      </w:pPr>
       <w:bookmarkStart w:id="6" w:name="_Toc285793960"/>
       <w:r>
         <w:rPr>
           <w:rFonts w:ascii="Times New Roman" w:hAnsi="Times New Roman"/>
         </w:rPr>
+        <w:drawing>
+          <wp:anchor distT="0" distB="0" distL="114300" distR="114300" simplePos="0" relativeHeight="251666432" behindDoc="0" locked="0" layoutInCell="1" allowOverlap="1" wp14:anchorId="2E751E3E" wp14:editId="22CD3B43">
+            <wp:simplePos x="0" y="0"/>
+            <wp:positionH relativeFrom="column">
+              <wp:posOffset>0</wp:posOffset>
+            </wp:positionH>
+            <wp:positionV relativeFrom="paragraph">
+              <wp:posOffset>5210175</wp:posOffset>
+            </wp:positionV>
+            <wp:extent cx="5943600" cy="2396490"/>
+            <wp:effectExtent l="0" t="0" r="0" b="0"/>
+            <wp:wrapTopAndBottom/>
+            <wp:docPr id="4" name="Picture 4"/>
+            <wp:cNvGraphicFramePr>
+              <a:graphicFrameLocks xmlns:a="http://schemas.openxmlformats.org/drawingml/2006/main" noChangeAspect="1"/>
+            </wp:cNvGraphicFramePr>
+            <a:graphic xmlns:a="http://schemas.openxmlformats.org/drawingml/2006/main">
+              <a:graphicData uri="http://schemas.openxmlformats.org/drawingml/2006/picture">
+                <pic:pic xmlns:pic="http://schemas.openxmlformats.org/drawingml/2006/picture">
+                  <pic:nvPicPr>
+                    <pic:cNvPr id="1" name=""/>
+                    <pic:cNvPicPr/>
+                  </pic:nvPicPr>
+                  <pic:blipFill>
+                    <a:blip r:embed="rId13">
+                      <a:extLst>
+                        <a:ext uri="{28A0092B-C50C-407E-A947-70E740481C1C}">
+                          <a14:useLocalDpi xmlns:a14="http://schemas.microsoft.com/office/drawing/2010/main" val="0"/>
+                        </a:ext>
+                      </a:extLst>
+                    </a:blip>
+                    <a:stretch>
+                      <a:fillRect/>
+                    </a:stretch>
+                  </pic:blipFill>
+                  <pic:spPr>
+                    <a:xfrm>
+                      <a:off x="0" y="0"/>
+                      <a:ext cx="5943600" cy="2396490"/>
+                    </a:xfrm>
+                    <a:prstGeom prst="rect">
+                      <a:avLst/>
+                    </a:prstGeom>
+                  </pic:spPr>
+                </pic:pic>
+              </a:graphicData>
+            </a:graphic>
+          </wp:anchor>
+        </w:drawing>
+      </w:r>
+      <w:r>
+        <w:rPr>
+          <w:rFonts w:ascii="Times New Roman" w:hAnsi="Times New Roman"/>
+        </w:rPr>
         <w:t>Component and Deployment Diagrams</w:t>
       </w:r>
       <w:bookmarkEnd w:id="6"/>
-    </w:p>
-    <w:p>
-      <w:pPr>
-        <w:ind w:left="720"/>
-      </w:pPr>
-      <w:r>
-        <w:rPr>
-          <w:i/>
-          <w:color w:val="943634"/>
-        </w:rPr>
-        <w:t>[Create the component and deployment diagrams.]</w:t>
-      </w:r>
     </w:p>
     <w:p>
       <w:pPr>
@@ -316,6 +497,7 @@
         <w:rPr>
           <w:rFonts w:ascii="Times New Roman" w:hAnsi="Times New Roman"/>
         </w:rPr>
+        <w:lastRenderedPageBreak/>
         <w:t>Elaboration – Iteration 1</w:t>
       </w:r>
       <w:r>
@@ -796,7 +978,6 @@
         <w:rPr>
           <w:rFonts w:ascii="Times New Roman" w:hAnsi="Times New Roman"/>
         </w:rPr>
-        <w:lastRenderedPageBreak/>
         <w:t>Future improvements</w:t>
       </w:r>
       <w:bookmarkEnd w:id="21"/>
@@ -819,10 +1000,10 @@
     </w:p>
     <w:p/>
     <w:sectPr>
-      <w:headerReference w:type="default" r:id="rId10"/>
-      <w:footerReference w:type="default" r:id="rId11"/>
-      <w:headerReference w:type="first" r:id="rId12"/>
-      <w:footerReference w:type="first" r:id="rId13"/>
+      <w:headerReference w:type="default" r:id="rId14"/>
+      <w:footerReference w:type="default" r:id="rId15"/>
+      <w:headerReference w:type="first" r:id="rId16"/>
+      <w:footerReference w:type="first" r:id="rId17"/>
       <w:pgSz w:w="12240" w:h="15840" w:code="1"/>
       <w:pgMar w:top="1440" w:right="1440" w:bottom="1440" w:left="1440" w:header="720" w:footer="720" w:gutter="0"/>
       <w:cols w:space="720"/>
@@ -2618,7 +2799,7 @@
       </w:pPr>
     </w:pPrDefault>
   </w:docDefaults>
-  <w:latentStyles w:defLockedState="0" w:defUIPriority="99" w:defSemiHidden="0" w:defUnhideWhenUsed="0" w:defQFormat="0" w:count="376">
+  <w:latentStyles w:defLockedState="0" w:defUIPriority="99" w:defSemiHidden="0" w:defUnhideWhenUsed="0" w:defQFormat="0" w:count="375">
     <w:lsdException w:name="Normal" w:uiPriority="0" w:qFormat="1"/>
     <w:lsdException w:name="heading 1" w:uiPriority="0" w:qFormat="1"/>
     <w:lsdException w:name="heading 2" w:semiHidden="1" w:uiPriority="0" w:unhideWhenUsed="1" w:qFormat="1"/>
@@ -2724,6 +2905,7 @@
     <w:lsdException w:name="HTML Sample" w:semiHidden="1" w:unhideWhenUsed="1"/>
     <w:lsdException w:name="HTML Typewriter" w:semiHidden="1" w:unhideWhenUsed="1"/>
     <w:lsdException w:name="HTML Variable" w:semiHidden="1" w:unhideWhenUsed="1"/>
+    <w:lsdException w:name="Normal Table" w:semiHidden="1" w:unhideWhenUsed="1"/>
     <w:lsdException w:name="annotation subject" w:semiHidden="1" w:unhideWhenUsed="1"/>
     <w:lsdException w:name="No List" w:semiHidden="1" w:unhideWhenUsed="1"/>
     <w:lsdException w:name="Outline List 1" w:semiHidden="1" w:unhideWhenUsed="1"/>
@@ -2770,8 +2952,10 @@
     <w:lsdException w:name="Table Subtle 2" w:semiHidden="1" w:unhideWhenUsed="1"/>
     <w:lsdException w:name="Table Web 1" w:semiHidden="1" w:unhideWhenUsed="1"/>
     <w:lsdException w:name="Table Web 2" w:semiHidden="1" w:unhideWhenUsed="1"/>
+    <w:lsdException w:name="Table Web 3" w:semiHidden="1" w:unhideWhenUsed="1"/>
     <w:lsdException w:name="Balloon Text" w:semiHidden="1" w:unhideWhenUsed="1"/>
     <w:lsdException w:name="Table Grid" w:uiPriority="59"/>
+    <w:lsdException w:name="Table Theme" w:semiHidden="1" w:unhideWhenUsed="1"/>
     <w:lsdException w:name="Placeholder Text" w:semiHidden="1"/>
     <w:lsdException w:name="No Spacing" w:uiPriority="1" w:qFormat="1"/>
     <w:lsdException w:name="Light Shading" w:uiPriority="60"/>
@@ -2991,7 +3175,6 @@
     <w:lsdException w:name="Smart Hyperlink" w:semiHidden="1" w:unhideWhenUsed="1"/>
     <w:lsdException w:name="Hashtag" w:semiHidden="1" w:unhideWhenUsed="1"/>
     <w:lsdException w:name="Unresolved Mention" w:semiHidden="1" w:unhideWhenUsed="1"/>
-    <w:lsdException w:name="Smart Link" w:semiHidden="1" w:unhideWhenUsed="1"/>
   </w:latentStyles>
   <w:style w:type="paragraph" w:default="1" w:styleId="Normal">
     <w:name w:val="Normal"/>

</xml_diff>

<commit_message>
Adds PDF version of Analysis and Design document for easier viewing
</commit_message>
<xml_diff>
--- a/docs/deliverables/Project_Analysis_and_Design_Document.docx
+++ b/docs/deliverables/Project_Analysis_and_Design_Document.docx
@@ -117,6 +117,9 @@
       </w:pPr>
       <w:bookmarkStart w:id="1" w:name="_Toc285793956"/>
       <w:r>
+        <w:rPr>
+          <w:noProof/>
+        </w:rPr>
         <w:drawing>
           <wp:anchor distT="0" distB="0" distL="114300" distR="114300" simplePos="0" relativeHeight="251667456" behindDoc="0" locked="0" layoutInCell="1" allowOverlap="1" wp14:anchorId="7460BE39" wp14:editId="3EA9120A">
             <wp:simplePos x="0" y="0"/>
@@ -218,6 +221,17 @@
         <w:t xml:space="preserve"> the category, the round and the placement (result).</w:t>
       </w:r>
     </w:p>
+    <w:p>
+      <w:pPr>
+        <w:widowControl/>
+        <w:spacing w:after="200" w:line="276" w:lineRule="auto"/>
+      </w:pPr>
+      <w:r>
+        <w:br w:type="page"/>
+      </w:r>
+      <w:bookmarkStart w:id="2" w:name="_GoBack"/>
+      <w:bookmarkEnd w:id="2"/>
+    </w:p>
     <w:p/>
     <w:p>
       <w:pPr>
@@ -226,14 +240,14 @@
           <w:rFonts w:ascii="Times New Roman" w:hAnsi="Times New Roman"/>
         </w:rPr>
       </w:pPr>
-      <w:bookmarkStart w:id="2" w:name="_Toc285793957"/>
+      <w:bookmarkStart w:id="3" w:name="_Toc285793957"/>
       <w:r>
         <w:rPr>
           <w:rFonts w:ascii="Times New Roman" w:hAnsi="Times New Roman"/>
         </w:rPr>
         <w:t>Architectural Design</w:t>
       </w:r>
-      <w:bookmarkEnd w:id="2"/>
+      <w:bookmarkEnd w:id="3"/>
     </w:p>
     <w:p>
       <w:pPr>
@@ -242,12 +256,12 @@
           <w:rFonts w:ascii="Times New Roman" w:hAnsi="Times New Roman"/>
         </w:rPr>
       </w:pPr>
-      <w:bookmarkStart w:id="3" w:name="_Toc285793958"/>
-      <w:r>
-        <w:rPr>
-          <w:rFonts w:ascii="Times New Roman" w:hAnsi="Times New Roman"/>
-        </w:rPr>
-        <w:lastRenderedPageBreak/>
+      <w:bookmarkStart w:id="4" w:name="_Toc285793958"/>
+      <w:r>
+        <w:rPr>
+          <w:rFonts w:ascii="Times New Roman" w:hAnsi="Times New Roman"/>
+          <w:noProof/>
+        </w:rPr>
         <w:drawing>
           <wp:anchor distT="0" distB="0" distL="114300" distR="114300" simplePos="0" relativeHeight="251670528" behindDoc="0" locked="0" layoutInCell="1" allowOverlap="1" wp14:anchorId="242E7FDE" wp14:editId="5F511BB0">
             <wp:simplePos x="0" y="0"/>
@@ -304,7 +318,7 @@
         </w:rPr>
         <w:t>Conceptual Architecture</w:t>
       </w:r>
-      <w:bookmarkEnd w:id="3"/>
+      <w:bookmarkEnd w:id="4"/>
     </w:p>
     <w:p>
       <w:pPr>
@@ -314,7 +328,7 @@
           <w:b/>
         </w:rPr>
       </w:pPr>
-      <w:bookmarkStart w:id="4" w:name="_Toc285793959"/>
+      <w:bookmarkStart w:id="5" w:name="_Toc285793959"/>
       <w:r>
         <w:br w:type="page"/>
       </w:r>
@@ -326,10 +340,10 @@
           <w:rFonts w:ascii="Times New Roman" w:hAnsi="Times New Roman"/>
         </w:rPr>
       </w:pPr>
-      <w:bookmarkStart w:id="5" w:name="_GoBack"/>
-      <w:r>
-        <w:rPr>
-          <w:rFonts w:ascii="Times New Roman" w:hAnsi="Times New Roman"/>
+      <w:r>
+        <w:rPr>
+          <w:rFonts w:ascii="Times New Roman" w:hAnsi="Times New Roman"/>
+          <w:noProof/>
         </w:rPr>
         <w:lastRenderedPageBreak/>
         <w:drawing>
@@ -382,14 +396,13 @@
           </wp:anchor>
         </w:drawing>
       </w:r>
+      <w:r>
+        <w:rPr>
+          <w:rFonts w:ascii="Times New Roman" w:hAnsi="Times New Roman"/>
+        </w:rPr>
+        <w:t>Package Design</w:t>
+      </w:r>
       <w:bookmarkEnd w:id="5"/>
-      <w:r>
-        <w:rPr>
-          <w:rFonts w:ascii="Times New Roman" w:hAnsi="Times New Roman"/>
-        </w:rPr>
-        <w:t>Package Design</w:t>
-      </w:r>
-      <w:bookmarkEnd w:id="4"/>
     </w:p>
     <w:p>
       <w:pPr>
@@ -402,6 +415,7 @@
       <w:r>
         <w:rPr>
           <w:rFonts w:ascii="Times New Roman" w:hAnsi="Times New Roman"/>
+          <w:noProof/>
         </w:rPr>
         <w:drawing>
           <wp:anchor distT="0" distB="0" distL="114300" distR="114300" simplePos="0" relativeHeight="251666432" behindDoc="0" locked="0" layoutInCell="1" allowOverlap="1" wp14:anchorId="2E751E3E" wp14:editId="22CD3B43">
@@ -1430,11 +1444,21 @@
           <w:tcW w:w="9606" w:type="dxa"/>
         </w:tcPr>
         <w:p>
-          <w:fldSimple w:instr=" SUBJECT  \* MERGEFORMAT ">
-            <w:r>
-              <w:t>Student performance tracker</w:t>
-            </w:r>
-          </w:fldSimple>
+          <w:r>
+            <w:fldChar w:fldCharType="begin"/>
+          </w:r>
+          <w:r>
+            <w:instrText xml:space="preserve"> SUBJECT  \* MERGEFORMAT </w:instrText>
+          </w:r>
+          <w:r>
+            <w:fldChar w:fldCharType="separate"/>
+          </w:r>
+          <w:r>
+            <w:t>Student performance tracker</w:t>
+          </w:r>
+          <w:r>
+            <w:fldChar w:fldCharType="end"/>
+          </w:r>
         </w:p>
       </w:tc>
     </w:tr>
@@ -1444,9 +1468,9 @@
           <w:tcW w:w="9606" w:type="dxa"/>
         </w:tcPr>
         <w:p>
-          <w:fldSimple w:instr=" TITLE  \* MERGEFORMAT ">
+          <w:fldSimple w:instr=" TITLE  &quot;Project Analysis and Design Document&quot;  \* MERGEFORMAT ">
             <w:r>
-              <w:t>Analysis and Design Document</w:t>
+              <w:t>Project Analysis and Design Document</w:t>
             </w:r>
           </w:fldSimple>
         </w:p>
@@ -2799,7 +2823,7 @@
       </w:pPr>
     </w:pPrDefault>
   </w:docDefaults>
-  <w:latentStyles w:defLockedState="0" w:defUIPriority="99" w:defSemiHidden="0" w:defUnhideWhenUsed="0" w:defQFormat="0" w:count="375">
+  <w:latentStyles w:defLockedState="0" w:defUIPriority="99" w:defSemiHidden="0" w:defUnhideWhenUsed="0" w:defQFormat="0" w:count="376">
     <w:lsdException w:name="Normal" w:uiPriority="0" w:qFormat="1"/>
     <w:lsdException w:name="heading 1" w:uiPriority="0" w:qFormat="1"/>
     <w:lsdException w:name="heading 2" w:semiHidden="1" w:uiPriority="0" w:unhideWhenUsed="1" w:qFormat="1"/>
@@ -2905,7 +2929,6 @@
     <w:lsdException w:name="HTML Sample" w:semiHidden="1" w:unhideWhenUsed="1"/>
     <w:lsdException w:name="HTML Typewriter" w:semiHidden="1" w:unhideWhenUsed="1"/>
     <w:lsdException w:name="HTML Variable" w:semiHidden="1" w:unhideWhenUsed="1"/>
-    <w:lsdException w:name="Normal Table" w:semiHidden="1" w:unhideWhenUsed="1"/>
     <w:lsdException w:name="annotation subject" w:semiHidden="1" w:unhideWhenUsed="1"/>
     <w:lsdException w:name="No List" w:semiHidden="1" w:unhideWhenUsed="1"/>
     <w:lsdException w:name="Outline List 1" w:semiHidden="1" w:unhideWhenUsed="1"/>
@@ -2952,10 +2975,8 @@
     <w:lsdException w:name="Table Subtle 2" w:semiHidden="1" w:unhideWhenUsed="1"/>
     <w:lsdException w:name="Table Web 1" w:semiHidden="1" w:unhideWhenUsed="1"/>
     <w:lsdException w:name="Table Web 2" w:semiHidden="1" w:unhideWhenUsed="1"/>
-    <w:lsdException w:name="Table Web 3" w:semiHidden="1" w:unhideWhenUsed="1"/>
     <w:lsdException w:name="Balloon Text" w:semiHidden="1" w:unhideWhenUsed="1"/>
     <w:lsdException w:name="Table Grid" w:uiPriority="59"/>
-    <w:lsdException w:name="Table Theme" w:semiHidden="1" w:unhideWhenUsed="1"/>
     <w:lsdException w:name="Placeholder Text" w:semiHidden="1"/>
     <w:lsdException w:name="No Spacing" w:uiPriority="1" w:qFormat="1"/>
     <w:lsdException w:name="Light Shading" w:uiPriority="60"/>
@@ -3175,6 +3196,7 @@
     <w:lsdException w:name="Smart Hyperlink" w:semiHidden="1" w:unhideWhenUsed="1"/>
     <w:lsdException w:name="Hashtag" w:semiHidden="1" w:unhideWhenUsed="1"/>
     <w:lsdException w:name="Unresolved Mention" w:semiHidden="1" w:unhideWhenUsed="1"/>
+    <w:lsdException w:name="Smart Link" w:semiHidden="1" w:unhideWhenUsed="1"/>
   </w:latentStyles>
   <w:style w:type="paragraph" w:default="1" w:styleId="Normal">
     <w:name w:val="Normal"/>

</xml_diff>

<commit_message>
Changes domain model to include multiplicity and field names in relations
</commit_message>
<xml_diff>
--- a/docs/deliverables/Project_Analysis_and_Design_Document.docx
+++ b/docs/deliverables/Project_Analysis_and_Design_Document.docx
@@ -118,18 +118,56 @@
       <w:bookmarkStart w:id="1" w:name="_Toc285793956"/>
       <w:r>
         <w:rPr>
+          <w:rFonts w:ascii="Times New Roman" w:hAnsi="Times New Roman"/>
+        </w:rPr>
+        <w:t>Domain Model</w:t>
+      </w:r>
+      <w:bookmarkEnd w:id="1"/>
+    </w:p>
+    <w:p>
+      <w:r>
+        <w:t>The system records student participations in contests and activities. Each contest has a name, an organizer and belongs to a given category and can be about some subjects. A contest has one or more rounds, each round has location, a date when it took place.</w:t>
+      </w:r>
+      <w:r>
+        <w:t xml:space="preserve"> </w:t>
+      </w:r>
+      <w:r>
+        <w:t>Students</w:t>
+      </w:r>
+      <w:r>
+        <w:t xml:space="preserve"> participate</w:t>
+      </w:r>
+      <w:r>
+        <w:t xml:space="preserve"> (individually or in teams) in</w:t>
+      </w:r>
+      <w:r>
+        <w:t xml:space="preserve"> one or more rounds of a contest</w:t>
+      </w:r>
+      <w:r>
+        <w:t>, where they obtain results</w:t>
+      </w:r>
+      <w:r>
+        <w:t>, students may be prepared for the round by a teacher</w:t>
+      </w:r>
+      <w:r>
+        <w:t>.</w:t>
+      </w:r>
+    </w:p>
+    <w:p>
+      <w:r>
+        <w:rPr>
           <w:noProof/>
         </w:rPr>
         <w:drawing>
-          <wp:anchor distT="0" distB="0" distL="114300" distR="114300" simplePos="0" relativeHeight="251667456" behindDoc="0" locked="0" layoutInCell="1" allowOverlap="1" wp14:anchorId="7460BE39" wp14:editId="3EA9120A">
+          <wp:anchor distT="0" distB="0" distL="114300" distR="114300" simplePos="0" relativeHeight="251667456" behindDoc="0" locked="0" layoutInCell="1" allowOverlap="1" wp14:anchorId="7460BE39" wp14:editId="68FAFB34">
             <wp:simplePos x="0" y="0"/>
             <wp:positionH relativeFrom="column">
               <wp:posOffset>0</wp:posOffset>
             </wp:positionH>
             <wp:positionV relativeFrom="paragraph">
-              <wp:posOffset>1015365</wp:posOffset>
+              <wp:posOffset>519430</wp:posOffset>
             </wp:positionV>
-            <wp:extent cx="5943600" cy="4370705"/>
+            <wp:extent cx="5943600" cy="3639185"/>
             <wp:effectExtent l="0" t="0" r="0" b="0"/>
             <wp:wrapTopAndBottom/>
             <wp:docPr id="1" name="Picture 1"/>
@@ -158,7 +196,7 @@
                   <pic:spPr>
                     <a:xfrm>
                       <a:off x="0" y="0"/>
-                      <a:ext cx="5943600" cy="4370705"/>
+                      <a:ext cx="5943600" cy="3639185"/>
                     </a:xfrm>
                     <a:prstGeom prst="rect">
                       <a:avLst/>
@@ -167,47 +205,12 @@
                 </pic:pic>
               </a:graphicData>
             </a:graphic>
+            <wp14:sizeRelV relativeFrom="margin">
+              <wp14:pctHeight>0</wp14:pctHeight>
+            </wp14:sizeRelV>
           </wp:anchor>
         </w:drawing>
       </w:r>
-      <w:r>
-        <w:rPr>
-          <w:rFonts w:ascii="Times New Roman" w:hAnsi="Times New Roman"/>
-        </w:rPr>
-        <w:t>Domain Model</w:t>
-      </w:r>
-      <w:bookmarkEnd w:id="1"/>
-    </w:p>
-    <w:p>
-      <w:r>
-        <w:t>The system records student participations in contests and activities. Each contest has a name, an organizer and belongs to a given category and can be about some subjects. A contest has one or more rounds, each round has location, a date when it took place.</w:t>
-      </w:r>
-      <w:r>
-        <w:t xml:space="preserve"> </w:t>
-      </w:r>
-      <w:r>
-        <w:t>Students</w:t>
-      </w:r>
-      <w:r>
-        <w:t xml:space="preserve"> participate</w:t>
-      </w:r>
-      <w:r>
-        <w:t xml:space="preserve"> (individually or in teams) in</w:t>
-      </w:r>
-      <w:r>
-        <w:t xml:space="preserve"> one or more rounds of a contest</w:t>
-      </w:r>
-      <w:r>
-        <w:t>, where they obtain results</w:t>
-      </w:r>
-      <w:r>
-        <w:t>, students may be prepared for the round by a teacher</w:t>
-      </w:r>
-      <w:r>
-        <w:t>.</w:t>
-      </w:r>
-    </w:p>
-    <w:p>
       <w:r>
         <w:t>Participations earn students and teachers points</w:t>
       </w:r>
@@ -1444,21 +1447,11 @@
           <w:tcW w:w="9606" w:type="dxa"/>
         </w:tcPr>
         <w:p>
-          <w:r>
-            <w:fldChar w:fldCharType="begin"/>
-          </w:r>
-          <w:r>
-            <w:instrText xml:space="preserve"> SUBJECT  \* MERGEFORMAT </w:instrText>
-          </w:r>
-          <w:r>
-            <w:fldChar w:fldCharType="separate"/>
-          </w:r>
-          <w:r>
-            <w:t>Student performance tracker</w:t>
-          </w:r>
-          <w:r>
-            <w:fldChar w:fldCharType="end"/>
-          </w:r>
+          <w:fldSimple w:instr=" SUBJECT  \* MERGEFORMAT ">
+            <w:r>
+              <w:t>Student performance tracker</w:t>
+            </w:r>
+          </w:fldSimple>
         </w:p>
       </w:tc>
     </w:tr>
@@ -1468,11 +1461,21 @@
           <w:tcW w:w="9606" w:type="dxa"/>
         </w:tcPr>
         <w:p>
-          <w:fldSimple w:instr=" TITLE  &quot;Project Analysis and Design Document&quot;  \* MERGEFORMAT ">
-            <w:r>
-              <w:t>Project Analysis and Design Document</w:t>
-            </w:r>
-          </w:fldSimple>
+          <w:r>
+            <w:fldChar w:fldCharType="begin"/>
+          </w:r>
+          <w:r>
+            <w:instrText xml:space="preserve"> TITLE  "Project Analysis and Design Document"  \* MERGEFORMAT </w:instrText>
+          </w:r>
+          <w:r>
+            <w:fldChar w:fldCharType="separate"/>
+          </w:r>
+          <w:r>
+            <w:t>Project Analysis and Design Document</w:t>
+          </w:r>
+          <w:r>
+            <w:fldChar w:fldCharType="end"/>
+          </w:r>
         </w:p>
       </w:tc>
     </w:tr>
@@ -2929,6 +2932,7 @@
     <w:lsdException w:name="HTML Sample" w:semiHidden="1" w:unhideWhenUsed="1"/>
     <w:lsdException w:name="HTML Typewriter" w:semiHidden="1" w:unhideWhenUsed="1"/>
     <w:lsdException w:name="HTML Variable" w:semiHidden="1" w:unhideWhenUsed="1"/>
+    <w:lsdException w:name="Normal Table" w:semiHidden="1" w:unhideWhenUsed="1"/>
     <w:lsdException w:name="annotation subject" w:semiHidden="1" w:unhideWhenUsed="1"/>
     <w:lsdException w:name="No List" w:semiHidden="1" w:unhideWhenUsed="1"/>
     <w:lsdException w:name="Outline List 1" w:semiHidden="1" w:unhideWhenUsed="1"/>
@@ -2975,8 +2979,10 @@
     <w:lsdException w:name="Table Subtle 2" w:semiHidden="1" w:unhideWhenUsed="1"/>
     <w:lsdException w:name="Table Web 1" w:semiHidden="1" w:unhideWhenUsed="1"/>
     <w:lsdException w:name="Table Web 2" w:semiHidden="1" w:unhideWhenUsed="1"/>
+    <w:lsdException w:name="Table Web 3" w:semiHidden="1" w:unhideWhenUsed="1"/>
     <w:lsdException w:name="Balloon Text" w:semiHidden="1" w:unhideWhenUsed="1"/>
     <w:lsdException w:name="Table Grid" w:uiPriority="59"/>
+    <w:lsdException w:name="Table Theme" w:semiHidden="1" w:unhideWhenUsed="1"/>
     <w:lsdException w:name="Placeholder Text" w:semiHidden="1"/>
     <w:lsdException w:name="No Spacing" w:uiPriority="1" w:qFormat="1"/>
     <w:lsdException w:name="Light Shading" w:uiPriority="60"/>

</xml_diff>

<commit_message>
Updates PDF export of A&D document
</commit_message>
<xml_diff>
--- a/docs/deliverables/Project_Analysis_and_Design_Document.docx
+++ b/docs/deliverables/Project_Analysis_and_Design_Document.docx
@@ -2,6 +2,7 @@
 <file path=word/document.xml><?xml version="1.0" encoding="utf-8"?>
 <w:document xmlns:wpc="http://schemas.microsoft.com/office/word/2010/wordprocessingCanvas" xmlns:cx="http://schemas.microsoft.com/office/drawing/2014/chartex" xmlns:cx1="http://schemas.microsoft.com/office/drawing/2015/9/8/chartex" xmlns:cx2="http://schemas.microsoft.com/office/drawing/2015/10/21/chartex" xmlns:cx3="http://schemas.microsoft.com/office/drawing/2016/5/9/chartex" xmlns:cx4="http://schemas.microsoft.com/office/drawing/2016/5/10/chartex" xmlns:cx5="http://schemas.microsoft.com/office/drawing/2016/5/11/chartex" xmlns:cx6="http://schemas.microsoft.com/office/drawing/2016/5/12/chartex" xmlns:cx7="http://schemas.microsoft.com/office/drawing/2016/5/13/chartex" xmlns:cx8="http://schemas.microsoft.com/office/drawing/2016/5/14/chartex" xmlns:mc="http://schemas.openxmlformats.org/markup-compatibility/2006" xmlns:aink="http://schemas.microsoft.com/office/drawing/2016/ink" xmlns:am3d="http://schemas.microsoft.com/office/drawing/2017/model3d" xmlns:o="urn:schemas-microsoft-com:office:office" xmlns:r="http://schemas.openxmlformats.org/officeDocument/2006/relationships" xmlns:m="http://schemas.openxmlformats.org/officeDocument/2006/math" xmlns:v="urn:schemas-microsoft-com:vml" xmlns:wp14="http://schemas.microsoft.com/office/word/2010/wordprocessingDrawing" xmlns:wp="http://schemas.openxmlformats.org/drawingml/2006/wordprocessingDrawing" xmlns:w10="urn:schemas-microsoft-com:office:word" xmlns:w="http://schemas.openxmlformats.org/wordprocessingml/2006/main" xmlns:w14="http://schemas.microsoft.com/office/word/2010/wordml" xmlns:w15="http://schemas.microsoft.com/office/word/2012/wordml" xmlns:w16cid="http://schemas.microsoft.com/office/word/2016/wordml/cid" xmlns:w16se="http://schemas.microsoft.com/office/word/2015/wordml/symex" xmlns:wpg="http://schemas.microsoft.com/office/word/2010/wordprocessingGroup" xmlns:wpi="http://schemas.microsoft.com/office/word/2010/wordprocessingInk" xmlns:wne="http://schemas.microsoft.com/office/word/2006/wordml" xmlns:wps="http://schemas.microsoft.com/office/word/2010/wordprocessingShape" mc:Ignorable="w14 w15 w16se w16cid wp14">
   <w:body>
+    <w:bookmarkStart w:id="0" w:name="_GoBack"/>
     <w:p>
       <w:pPr>
         <w:pStyle w:val="Title"/>
@@ -41,6 +42,7 @@
         <w:fldChar w:fldCharType="end"/>
       </w:r>
     </w:p>
+    <w:bookmarkEnd w:id="0"/>
     <w:p>
       <w:pPr>
         <w:pStyle w:val="Title"/>
@@ -92,7 +94,7 @@
           <w:rFonts w:ascii="Times New Roman" w:hAnsi="Times New Roman"/>
         </w:rPr>
       </w:pPr>
-      <w:bookmarkStart w:id="0" w:name="_Toc285793955"/>
+      <w:bookmarkStart w:id="1" w:name="_Toc285793955"/>
       <w:r>
         <w:rPr>
           <w:rFonts w:ascii="Times New Roman" w:hAnsi="Times New Roman"/>
@@ -106,7 +108,7 @@
         </w:rPr>
         <w:t>.1</w:t>
       </w:r>
-      <w:bookmarkEnd w:id="0"/>
+      <w:bookmarkEnd w:id="1"/>
     </w:p>
     <w:p>
       <w:pPr>
@@ -115,14 +117,14 @@
           <w:rFonts w:ascii="Times New Roman" w:hAnsi="Times New Roman"/>
         </w:rPr>
       </w:pPr>
-      <w:bookmarkStart w:id="1" w:name="_Toc285793956"/>
+      <w:bookmarkStart w:id="2" w:name="_Toc285793956"/>
       <w:r>
         <w:rPr>
           <w:rFonts w:ascii="Times New Roman" w:hAnsi="Times New Roman"/>
         </w:rPr>
         <w:t>Domain Model</w:t>
       </w:r>
-      <w:bookmarkEnd w:id="1"/>
+      <w:bookmarkEnd w:id="2"/>
     </w:p>
     <w:p>
       <w:r>
@@ -232,8 +234,6 @@
       <w:r>
         <w:br w:type="page"/>
       </w:r>
-      <w:bookmarkStart w:id="2" w:name="_GoBack"/>
-      <w:bookmarkEnd w:id="2"/>
     </w:p>
     <w:p/>
     <w:p>
@@ -1447,11 +1447,21 @@
           <w:tcW w:w="9606" w:type="dxa"/>
         </w:tcPr>
         <w:p>
-          <w:fldSimple w:instr=" SUBJECT  \* MERGEFORMAT ">
-            <w:r>
-              <w:t>Student performance tracker</w:t>
-            </w:r>
-          </w:fldSimple>
+          <w:r>
+            <w:fldChar w:fldCharType="begin"/>
+          </w:r>
+          <w:r>
+            <w:instrText xml:space="preserve"> SUBJECT  \* MERGEFORMAT </w:instrText>
+          </w:r>
+          <w:r>
+            <w:fldChar w:fldCharType="separate"/>
+          </w:r>
+          <w:r>
+            <w:t>Student performance tracker</w:t>
+          </w:r>
+          <w:r>
+            <w:fldChar w:fldCharType="end"/>
+          </w:r>
         </w:p>
       </w:tc>
     </w:tr>
@@ -1461,21 +1471,11 @@
           <w:tcW w:w="9606" w:type="dxa"/>
         </w:tcPr>
         <w:p>
-          <w:r>
-            <w:fldChar w:fldCharType="begin"/>
-          </w:r>
-          <w:r>
-            <w:instrText xml:space="preserve"> TITLE  "Project Analysis and Design Document"  \* MERGEFORMAT </w:instrText>
-          </w:r>
-          <w:r>
-            <w:fldChar w:fldCharType="separate"/>
-          </w:r>
-          <w:r>
-            <w:t>Project Analysis and Design Document</w:t>
-          </w:r>
-          <w:r>
-            <w:fldChar w:fldCharType="end"/>
-          </w:r>
+          <w:fldSimple w:instr=" TITLE  &quot;Project Analysis and Design Document&quot;  \* MERGEFORMAT ">
+            <w:r>
+              <w:t>Project Analysis and Design Document</w:t>
+            </w:r>
+          </w:fldSimple>
         </w:p>
       </w:tc>
     </w:tr>

</xml_diff>

<commit_message>
Improves diagrams Fixes typos in conceptual architecture Adds missing layer in conceptual architecture Adds technology details and database to component diagram
</commit_message>
<xml_diff>
--- a/docs/deliverables/Project_Analysis_and_Design_Document.docx
+++ b/docs/deliverables/Project_Analysis_and_Design_Document.docx
@@ -2,7 +2,6 @@
 <file path=word/document.xml><?xml version="1.0" encoding="utf-8"?>
 <w:document xmlns:wpc="http://schemas.microsoft.com/office/word/2010/wordprocessingCanvas" xmlns:cx="http://schemas.microsoft.com/office/drawing/2014/chartex" xmlns:cx1="http://schemas.microsoft.com/office/drawing/2015/9/8/chartex" xmlns:cx2="http://schemas.microsoft.com/office/drawing/2015/10/21/chartex" xmlns:cx3="http://schemas.microsoft.com/office/drawing/2016/5/9/chartex" xmlns:cx4="http://schemas.microsoft.com/office/drawing/2016/5/10/chartex" xmlns:cx5="http://schemas.microsoft.com/office/drawing/2016/5/11/chartex" xmlns:cx6="http://schemas.microsoft.com/office/drawing/2016/5/12/chartex" xmlns:cx7="http://schemas.microsoft.com/office/drawing/2016/5/13/chartex" xmlns:cx8="http://schemas.microsoft.com/office/drawing/2016/5/14/chartex" xmlns:mc="http://schemas.openxmlformats.org/markup-compatibility/2006" xmlns:aink="http://schemas.microsoft.com/office/drawing/2016/ink" xmlns:am3d="http://schemas.microsoft.com/office/drawing/2017/model3d" xmlns:o="urn:schemas-microsoft-com:office:office" xmlns:r="http://schemas.openxmlformats.org/officeDocument/2006/relationships" xmlns:m="http://schemas.openxmlformats.org/officeDocument/2006/math" xmlns:v="urn:schemas-microsoft-com:vml" xmlns:wp14="http://schemas.microsoft.com/office/word/2010/wordprocessingDrawing" xmlns:wp="http://schemas.openxmlformats.org/drawingml/2006/wordprocessingDrawing" xmlns:w10="urn:schemas-microsoft-com:office:word" xmlns:w="http://schemas.openxmlformats.org/wordprocessingml/2006/main" xmlns:w14="http://schemas.microsoft.com/office/word/2010/wordml" xmlns:w15="http://schemas.microsoft.com/office/word/2012/wordml" xmlns:w16cid="http://schemas.microsoft.com/office/word/2016/wordml/cid" xmlns:w16se="http://schemas.microsoft.com/office/word/2015/wordml/symex" xmlns:wpg="http://schemas.microsoft.com/office/word/2010/wordprocessingGroup" xmlns:wpi="http://schemas.microsoft.com/office/word/2010/wordprocessingInk" xmlns:wne="http://schemas.microsoft.com/office/word/2006/wordml" xmlns:wps="http://schemas.microsoft.com/office/word/2010/wordprocessingShape" mc:Ignorable="w14 w15 w16se w16cid wp14">
   <w:body>
-    <w:bookmarkStart w:id="0" w:name="_GoBack"/>
     <w:p>
       <w:pPr>
         <w:pStyle w:val="Title"/>
@@ -42,7 +41,6 @@
         <w:fldChar w:fldCharType="end"/>
       </w:r>
     </w:p>
-    <w:bookmarkEnd w:id="0"/>
     <w:p>
       <w:pPr>
         <w:pStyle w:val="Title"/>
@@ -94,7 +92,7 @@
           <w:rFonts w:ascii="Times New Roman" w:hAnsi="Times New Roman"/>
         </w:rPr>
       </w:pPr>
-      <w:bookmarkStart w:id="1" w:name="_Toc285793955"/>
+      <w:bookmarkStart w:id="0" w:name="_Toc285793955"/>
       <w:r>
         <w:rPr>
           <w:rFonts w:ascii="Times New Roman" w:hAnsi="Times New Roman"/>
@@ -108,23 +106,23 @@
         </w:rPr>
         <w:t>.1</w:t>
       </w:r>
+      <w:bookmarkEnd w:id="0"/>
+    </w:p>
+    <w:p>
+      <w:pPr>
+        <w:pStyle w:val="Heading1"/>
+        <w:rPr>
+          <w:rFonts w:ascii="Times New Roman" w:hAnsi="Times New Roman"/>
+        </w:rPr>
+      </w:pPr>
+      <w:bookmarkStart w:id="1" w:name="_Toc285793956"/>
+      <w:r>
+        <w:rPr>
+          <w:rFonts w:ascii="Times New Roman" w:hAnsi="Times New Roman"/>
+        </w:rPr>
+        <w:t>Domain Model</w:t>
+      </w:r>
       <w:bookmarkEnd w:id="1"/>
-    </w:p>
-    <w:p>
-      <w:pPr>
-        <w:pStyle w:val="Heading1"/>
-        <w:rPr>
-          <w:rFonts w:ascii="Times New Roman" w:hAnsi="Times New Roman"/>
-        </w:rPr>
-      </w:pPr>
-      <w:bookmarkStart w:id="2" w:name="_Toc285793956"/>
-      <w:r>
-        <w:rPr>
-          <w:rFonts w:ascii="Times New Roman" w:hAnsi="Times New Roman"/>
-        </w:rPr>
-        <w:t>Domain Model</w:t>
-      </w:r>
-      <w:bookmarkEnd w:id="2"/>
     </w:p>
     <w:p>
       <w:r>
@@ -243,14 +241,14 @@
           <w:rFonts w:ascii="Times New Roman" w:hAnsi="Times New Roman"/>
         </w:rPr>
       </w:pPr>
-      <w:bookmarkStart w:id="3" w:name="_Toc285793957"/>
+      <w:bookmarkStart w:id="2" w:name="_Toc285793957"/>
       <w:r>
         <w:rPr>
           <w:rFonts w:ascii="Times New Roman" w:hAnsi="Times New Roman"/>
         </w:rPr>
         <w:t>Architectural Design</w:t>
       </w:r>
-      <w:bookmarkEnd w:id="3"/>
+      <w:bookmarkEnd w:id="2"/>
     </w:p>
     <w:p>
       <w:pPr>
@@ -259,22 +257,22 @@
           <w:rFonts w:ascii="Times New Roman" w:hAnsi="Times New Roman"/>
         </w:rPr>
       </w:pPr>
-      <w:bookmarkStart w:id="4" w:name="_Toc285793958"/>
+      <w:bookmarkStart w:id="3" w:name="_Toc285793958"/>
       <w:r>
         <w:rPr>
           <w:rFonts w:ascii="Times New Roman" w:hAnsi="Times New Roman"/>
           <w:noProof/>
         </w:rPr>
         <w:drawing>
-          <wp:anchor distT="0" distB="0" distL="114300" distR="114300" simplePos="0" relativeHeight="251670528" behindDoc="0" locked="0" layoutInCell="1" allowOverlap="1" wp14:anchorId="242E7FDE" wp14:editId="5F511BB0">
+          <wp:anchor distT="0" distB="0" distL="114300" distR="114300" simplePos="0" relativeHeight="251670528" behindDoc="0" locked="0" layoutInCell="1" allowOverlap="1" wp14:anchorId="242E7FDE" wp14:editId="20B59304">
             <wp:simplePos x="0" y="0"/>
             <wp:positionH relativeFrom="column">
-              <wp:posOffset>409575</wp:posOffset>
+              <wp:posOffset>929005</wp:posOffset>
             </wp:positionH>
             <wp:positionV relativeFrom="paragraph">
-              <wp:posOffset>257175</wp:posOffset>
+              <wp:posOffset>253365</wp:posOffset>
             </wp:positionV>
-            <wp:extent cx="5943600" cy="4570730"/>
+            <wp:extent cx="4903470" cy="4570730"/>
             <wp:effectExtent l="0" t="0" r="0" b="0"/>
             <wp:wrapTopAndBottom/>
             <wp:docPr id="5" name="Picture 5"/>
@@ -303,7 +301,7 @@
                   <pic:spPr>
                     <a:xfrm>
                       <a:off x="0" y="0"/>
-                      <a:ext cx="5943600" cy="4570730"/>
+                      <a:ext cx="4903470" cy="4570730"/>
                     </a:xfrm>
                     <a:prstGeom prst="rect">
                       <a:avLst/>
@@ -312,6 +310,9 @@
                 </pic:pic>
               </a:graphicData>
             </a:graphic>
+            <wp14:sizeRelH relativeFrom="margin">
+              <wp14:pctWidth>0</wp14:pctWidth>
+            </wp14:sizeRelH>
           </wp:anchor>
         </w:drawing>
       </w:r>
@@ -321,7 +322,7 @@
         </w:rPr>
         <w:t>Conceptual Architecture</w:t>
       </w:r>
-      <w:bookmarkEnd w:id="4"/>
+      <w:bookmarkEnd w:id="3"/>
     </w:p>
     <w:p>
       <w:pPr>
@@ -331,7 +332,7 @@
           <w:b/>
         </w:rPr>
       </w:pPr>
-      <w:bookmarkStart w:id="5" w:name="_Toc285793959"/>
+      <w:bookmarkStart w:id="4" w:name="_Toc285793959"/>
       <w:r>
         <w:br w:type="page"/>
       </w:r>
@@ -405,31 +406,54 @@
         </w:rPr>
         <w:t>Package Design</w:t>
       </w:r>
+      <w:bookmarkEnd w:id="4"/>
+    </w:p>
+    <w:p>
+      <w:pPr>
+        <w:pStyle w:val="Heading2"/>
+        <w:rPr>
+          <w:rFonts w:ascii="Times New Roman" w:hAnsi="Times New Roman"/>
+        </w:rPr>
+      </w:pPr>
+      <w:bookmarkStart w:id="5" w:name="_Toc285793960"/>
+      <w:r>
+        <w:rPr>
+          <w:rFonts w:ascii="Times New Roman" w:hAnsi="Times New Roman"/>
+        </w:rPr>
+        <w:t>Component and Deployment Diagrams</w:t>
+      </w:r>
       <w:bookmarkEnd w:id="5"/>
     </w:p>
     <w:p>
       <w:pPr>
-        <w:pStyle w:val="Heading2"/>
-        <w:rPr>
-          <w:rFonts w:ascii="Times New Roman" w:hAnsi="Times New Roman"/>
-        </w:rPr>
-      </w:pPr>
-      <w:bookmarkStart w:id="6" w:name="_Toc285793960"/>
+        <w:pStyle w:val="Heading1"/>
+        <w:numPr>
+          <w:ilvl w:val="0"/>
+          <w:numId w:val="0"/>
+        </w:numPr>
+        <w:tabs>
+          <w:tab w:val="left" w:pos="720"/>
+        </w:tabs>
+        <w:ind w:left="1440"/>
+        <w:rPr>
+          <w:rFonts w:ascii="Times New Roman" w:hAnsi="Times New Roman"/>
+        </w:rPr>
+      </w:pPr>
       <w:r>
         <w:rPr>
           <w:rFonts w:ascii="Times New Roman" w:hAnsi="Times New Roman"/>
           <w:noProof/>
         </w:rPr>
         <w:drawing>
-          <wp:anchor distT="0" distB="0" distL="114300" distR="114300" simplePos="0" relativeHeight="251666432" behindDoc="0" locked="0" layoutInCell="1" allowOverlap="1" wp14:anchorId="2E751E3E" wp14:editId="22CD3B43">
+          <wp:anchor distT="0" distB="0" distL="114300" distR="114300" simplePos="0" relativeHeight="251666432" behindDoc="0" locked="0" layoutInCell="1" allowOverlap="1" wp14:anchorId="2E751E3E" wp14:editId="0D57A069">
             <wp:simplePos x="0" y="0"/>
             <wp:positionH relativeFrom="column">
               <wp:posOffset>0</wp:posOffset>
             </wp:positionH>
             <wp:positionV relativeFrom="paragraph">
-              <wp:posOffset>5210175</wp:posOffset>
+              <wp:posOffset>278130</wp:posOffset>
             </wp:positionV>
-            <wp:extent cx="5943600" cy="2396490"/>
+            <wp:extent cx="5943600" cy="2047875"/>
             <wp:effectExtent l="0" t="0" r="0" b="0"/>
             <wp:wrapTopAndBottom/>
             <wp:docPr id="4" name="Picture 4"/>
@@ -458,7 +482,7 @@
                   <pic:spPr>
                     <a:xfrm>
                       <a:off x="0" y="0"/>
-                      <a:ext cx="5943600" cy="2396490"/>
+                      <a:ext cx="5943600" cy="2047875"/>
                     </a:xfrm>
                     <a:prstGeom prst="rect">
                       <a:avLst/>
@@ -467,32 +491,12 @@
                 </pic:pic>
               </a:graphicData>
             </a:graphic>
+            <wp14:sizeRelV relativeFrom="margin">
+              <wp14:pctHeight>0</wp14:pctHeight>
+            </wp14:sizeRelV>
           </wp:anchor>
         </w:drawing>
       </w:r>
-      <w:r>
-        <w:rPr>
-          <w:rFonts w:ascii="Times New Roman" w:hAnsi="Times New Roman"/>
-        </w:rPr>
-        <w:t>Component and Deployment Diagrams</w:t>
-      </w:r>
-      <w:bookmarkEnd w:id="6"/>
-    </w:p>
-    <w:p>
-      <w:pPr>
-        <w:pStyle w:val="Heading1"/>
-        <w:numPr>
-          <w:ilvl w:val="0"/>
-          <w:numId w:val="0"/>
-        </w:numPr>
-        <w:tabs>
-          <w:tab w:val="left" w:pos="720"/>
-        </w:tabs>
-        <w:ind w:left="1440"/>
-        <w:rPr>
-          <w:rFonts w:ascii="Times New Roman" w:hAnsi="Times New Roman"/>
-        </w:rPr>
-      </w:pPr>
     </w:p>
     <w:p>
       <w:pPr>
@@ -509,12 +513,11 @@
           <w:rFonts w:ascii="Times New Roman" w:hAnsi="Times New Roman"/>
         </w:rPr>
       </w:pPr>
-      <w:bookmarkStart w:id="7" w:name="_Toc285793961"/>
-      <w:r>
-        <w:rPr>
-          <w:rFonts w:ascii="Times New Roman" w:hAnsi="Times New Roman"/>
-        </w:rPr>
-        <w:lastRenderedPageBreak/>
+      <w:bookmarkStart w:id="6" w:name="_Toc285793961"/>
+      <w:r>
+        <w:rPr>
+          <w:rFonts w:ascii="Times New Roman" w:hAnsi="Times New Roman"/>
+        </w:rPr>
         <w:t>Elaboration – Iteration 1</w:t>
       </w:r>
       <w:r>
@@ -529,7 +532,7 @@
         </w:rPr>
         <w:t>2</w:t>
       </w:r>
-      <w:bookmarkEnd w:id="7"/>
+      <w:bookmarkEnd w:id="6"/>
     </w:p>
     <w:p>
       <w:pPr>
@@ -543,13 +546,15 @@
           <w:rFonts w:ascii="Times New Roman" w:hAnsi="Times New Roman"/>
         </w:rPr>
       </w:pPr>
-      <w:bookmarkStart w:id="8" w:name="_Toc285793962"/>
+      <w:bookmarkStart w:id="7" w:name="_Toc285793962"/>
       <w:r>
         <w:rPr>
           <w:rFonts w:ascii="Times New Roman" w:hAnsi="Times New Roman"/>
         </w:rPr>
         <w:t>Design Model</w:t>
       </w:r>
+      <w:bookmarkStart w:id="8" w:name="_GoBack"/>
+      <w:bookmarkEnd w:id="7"/>
       <w:bookmarkEnd w:id="8"/>
     </w:p>
     <w:p>
@@ -569,6 +574,7 @@
         <w:rPr>
           <w:rFonts w:ascii="Times New Roman" w:hAnsi="Times New Roman"/>
         </w:rPr>
+        <w:lastRenderedPageBreak/>
         <w:t>Dynamic Behavior</w:t>
       </w:r>
       <w:bookmarkEnd w:id="9"/>
@@ -1447,21 +1453,11 @@
           <w:tcW w:w="9606" w:type="dxa"/>
         </w:tcPr>
         <w:p>
-          <w:r>
-            <w:fldChar w:fldCharType="begin"/>
-          </w:r>
-          <w:r>
-            <w:instrText xml:space="preserve"> SUBJECT  \* MERGEFORMAT </w:instrText>
-          </w:r>
-          <w:r>
-            <w:fldChar w:fldCharType="separate"/>
-          </w:r>
-          <w:r>
-            <w:t>Student performance tracker</w:t>
-          </w:r>
-          <w:r>
-            <w:fldChar w:fldCharType="end"/>
-          </w:r>
+          <w:fldSimple w:instr=" SUBJECT  \* MERGEFORMAT ">
+            <w:r>
+              <w:t>Student performance tracker</w:t>
+            </w:r>
+          </w:fldSimple>
         </w:p>
       </w:tc>
     </w:tr>
@@ -1471,11 +1467,21 @@
           <w:tcW w:w="9606" w:type="dxa"/>
         </w:tcPr>
         <w:p>
-          <w:fldSimple w:instr=" TITLE  &quot;Project Analysis and Design Document&quot;  \* MERGEFORMAT ">
-            <w:r>
-              <w:t>Project Analysis and Design Document</w:t>
-            </w:r>
-          </w:fldSimple>
+          <w:r>
+            <w:fldChar w:fldCharType="begin"/>
+          </w:r>
+          <w:r>
+            <w:instrText xml:space="preserve"> TITLE  "Project Analysis and Design Document"  \* MERGEFORMAT </w:instrText>
+          </w:r>
+          <w:r>
+            <w:fldChar w:fldCharType="separate"/>
+          </w:r>
+          <w:r>
+            <w:t>Project Analysis and Design Document</w:t>
+          </w:r>
+          <w:r>
+            <w:fldChar w:fldCharType="end"/>
+          </w:r>
         </w:p>
       </w:tc>
     </w:tr>

</xml_diff>

<commit_message>
Adds data model diagram
</commit_message>
<xml_diff>
--- a/docs/deliverables/Project_Analysis_and_Design_Document.docx
+++ b/docs/deliverables/Project_Analysis_and_Design_Document.docx
@@ -571,6 +571,7 @@
       <w:r>
         <w:rPr>
           <w:rFonts w:ascii="Times New Roman" w:hAnsi="Times New Roman"/>
+          <w:noProof/>
         </w:rPr>
         <w:lastRenderedPageBreak/>
         <w:drawing>
@@ -620,6 +621,7 @@
       <w:r>
         <w:rPr>
           <w:rFonts w:ascii="Times New Roman" w:hAnsi="Times New Roman"/>
+          <w:noProof/>
         </w:rPr>
         <w:drawing>
           <wp:anchor distT="0" distB="0" distL="114300" distR="114300" simplePos="0" relativeHeight="251657216" behindDoc="0" locked="0" layoutInCell="1" allowOverlap="1" wp14:anchorId="419D6594" wp14:editId="6CC0B7DE">
@@ -761,6 +763,61 @@
       </w:r>
     </w:p>
     <w:p>
+      <w:r>
+        <w:t>Patterns:</w:t>
+      </w:r>
+    </w:p>
+    <w:p>
+      <w:pPr>
+        <w:pStyle w:val="ListParagraph"/>
+        <w:numPr>
+          <w:ilvl w:val="0"/>
+          <w:numId w:val="17"/>
+        </w:numPr>
+      </w:pPr>
+      <w:r>
+        <w:t>Value objects</w:t>
+      </w:r>
+      <w:r>
+        <w:t xml:space="preserve"> for Category, Round, Subject</w:t>
+      </w:r>
+      <w:r>
+        <w:t>, Organizer</w:t>
+      </w:r>
+      <w:r>
+        <w:t xml:space="preserve">, Group, </w:t>
+      </w:r>
+      <w:proofErr w:type="spellStart"/>
+      <w:r>
+        <w:t>ParticipationResult</w:t>
+      </w:r>
+      <w:proofErr w:type="spellEnd"/>
+    </w:p>
+    <w:p>
+      <w:pPr>
+        <w:pStyle w:val="ListParagraph"/>
+        <w:numPr>
+          <w:ilvl w:val="0"/>
+          <w:numId w:val="17"/>
+        </w:numPr>
+      </w:pPr>
+      <w:r>
+        <w:t>Builder pattern</w:t>
+      </w:r>
+      <w:r>
+        <w:t xml:space="preserve"> for</w:t>
+      </w:r>
+      <w:r>
+        <w:t xml:space="preserve"> the</w:t>
+      </w:r>
+      <w:r>
+        <w:t xml:space="preserve"> </w:t>
+      </w:r>
+      <w:r>
+        <w:t>reports</w:t>
+      </w:r>
+    </w:p>
+    <w:p>
       <w:pPr>
         <w:pStyle w:val="Heading1"/>
         <w:numPr>
@@ -773,6 +830,63 @@
         </w:rPr>
       </w:pPr>
       <w:bookmarkStart w:id="10" w:name="_Toc285793965"/>
+      <w:bookmarkStart w:id="11" w:name="_GoBack"/>
+      <w:r>
+        <w:rPr>
+          <w:rFonts w:ascii="Times New Roman" w:hAnsi="Times New Roman"/>
+        </w:rPr>
+        <w:lastRenderedPageBreak/>
+        <w:drawing>
+          <wp:anchor distT="0" distB="0" distL="114300" distR="114300" simplePos="0" relativeHeight="251662336" behindDoc="0" locked="0" layoutInCell="1" allowOverlap="1" wp14:anchorId="4D66448F" wp14:editId="78E11CBF">
+            <wp:simplePos x="0" y="0"/>
+            <wp:positionH relativeFrom="column">
+              <wp:posOffset>447675</wp:posOffset>
+            </wp:positionH>
+            <wp:positionV relativeFrom="page">
+              <wp:posOffset>1190625</wp:posOffset>
+            </wp:positionV>
+            <wp:extent cx="5943600" cy="4130040"/>
+            <wp:effectExtent l="0" t="0" r="0" b="0"/>
+            <wp:wrapTopAndBottom/>
+            <wp:docPr id="7" name="Picture 7"/>
+            <wp:cNvGraphicFramePr>
+              <a:graphicFrameLocks xmlns:a="http://schemas.openxmlformats.org/drawingml/2006/main" noChangeAspect="1"/>
+            </wp:cNvGraphicFramePr>
+            <a:graphic xmlns:a="http://schemas.openxmlformats.org/drawingml/2006/main">
+              <a:graphicData uri="http://schemas.openxmlformats.org/drawingml/2006/picture">
+                <pic:pic xmlns:pic="http://schemas.openxmlformats.org/drawingml/2006/picture">
+                  <pic:nvPicPr>
+                    <pic:cNvPr id="1" name=""/>
+                    <pic:cNvPicPr/>
+                  </pic:nvPicPr>
+                  <pic:blipFill>
+                    <a:blip r:embed="rId16">
+                      <a:extLst>
+                        <a:ext uri="{28A0092B-C50C-407E-A947-70E740481C1C}">
+                          <a14:useLocalDpi xmlns:a14="http://schemas.microsoft.com/office/drawing/2010/main" val="0"/>
+                        </a:ext>
+                      </a:extLst>
+                    </a:blip>
+                    <a:stretch>
+                      <a:fillRect/>
+                    </a:stretch>
+                  </pic:blipFill>
+                  <pic:spPr>
+                    <a:xfrm>
+                      <a:off x="0" y="0"/>
+                      <a:ext cx="5943600" cy="4130040"/>
+                    </a:xfrm>
+                    <a:prstGeom prst="rect">
+                      <a:avLst/>
+                    </a:prstGeom>
+                  </pic:spPr>
+                </pic:pic>
+              </a:graphicData>
+            </a:graphic>
+          </wp:anchor>
+        </w:drawing>
+      </w:r>
+      <w:bookmarkEnd w:id="11"/>
       <w:r>
         <w:rPr>
           <w:rFonts w:ascii="Times New Roman" w:hAnsi="Times New Roman"/>
@@ -780,22 +894,6 @@
         <w:t>Data Model</w:t>
       </w:r>
       <w:bookmarkEnd w:id="10"/>
-    </w:p>
-    <w:p>
-      <w:pPr>
-        <w:ind w:left="709"/>
-        <w:rPr>
-          <w:i/>
-          <w:color w:val="943634"/>
-        </w:rPr>
-      </w:pPr>
-      <w:r>
-        <w:rPr>
-          <w:i/>
-          <w:color w:val="943634"/>
-        </w:rPr>
-        <w:t>[Create the data model for the system.]</w:t>
-      </w:r>
     </w:p>
     <w:p>
       <w:pPr>
@@ -809,14 +907,14 @@
           <w:rFonts w:ascii="Times New Roman" w:hAnsi="Times New Roman"/>
         </w:rPr>
       </w:pPr>
-      <w:bookmarkStart w:id="11" w:name="_Toc285793966"/>
+      <w:bookmarkStart w:id="12" w:name="_Toc285793966"/>
       <w:r>
         <w:rPr>
           <w:rFonts w:ascii="Times New Roman" w:hAnsi="Times New Roman"/>
         </w:rPr>
         <w:t>Test</w:t>
       </w:r>
-      <w:bookmarkEnd w:id="11"/>
+      <w:bookmarkEnd w:id="12"/>
       <w:r>
         <w:rPr>
           <w:rFonts w:ascii="Times New Roman" w:hAnsi="Times New Roman"/>
@@ -825,20 +923,49 @@
       </w:r>
     </w:p>
     <w:p>
-      <w:r>
-        <w:t>Unit tests</w:t>
-      </w:r>
-      <w:r>
-        <w:t xml:space="preserve"> for the service layer, integration tests for the </w:t>
-      </w:r>
-      <w:r>
-        <w:t>backend</w:t>
-      </w:r>
-      <w:r>
-        <w:t>.</w:t>
-      </w:r>
-      <w:bookmarkStart w:id="12" w:name="_GoBack"/>
-      <w:bookmarkEnd w:id="12"/>
+      <w:pPr>
+        <w:pStyle w:val="Heading2"/>
+        <w:numPr>
+          <w:ilvl w:val="1"/>
+          <w:numId w:val="12"/>
+        </w:numPr>
+        <w:ind w:left="709" w:hanging="709"/>
+        <w:rPr>
+          <w:rFonts w:ascii="Times New Roman" w:hAnsi="Times New Roman"/>
+        </w:rPr>
+      </w:pPr>
+      <w:r>
+        <w:rPr>
+          <w:rFonts w:ascii="Times New Roman" w:hAnsi="Times New Roman"/>
+        </w:rPr>
+        <w:t>Unit test</w:t>
+      </w:r>
+      <w:r>
+        <w:rPr>
+          <w:rFonts w:ascii="Times New Roman" w:hAnsi="Times New Roman"/>
+        </w:rPr>
+        <w:t>s</w:t>
+      </w:r>
+    </w:p>
+    <w:p/>
+    <w:p>
+      <w:pPr>
+        <w:pStyle w:val="Heading2"/>
+        <w:numPr>
+          <w:ilvl w:val="1"/>
+          <w:numId w:val="12"/>
+        </w:numPr>
+        <w:ind w:left="709" w:hanging="709"/>
+        <w:rPr>
+          <w:rFonts w:ascii="Times New Roman" w:hAnsi="Times New Roman"/>
+        </w:rPr>
+      </w:pPr>
+      <w:r>
+        <w:rPr>
+          <w:rFonts w:ascii="Times New Roman" w:hAnsi="Times New Roman"/>
+        </w:rPr>
+        <w:t>Integration tests</w:t>
+      </w:r>
     </w:p>
     <w:p>
       <w:pPr>
@@ -857,7 +984,6 @@
         <w:rPr>
           <w:rFonts w:ascii="Times New Roman" w:hAnsi="Times New Roman"/>
         </w:rPr>
-        <w:lastRenderedPageBreak/>
         <w:t>Elaboration – Iteration 2</w:t>
       </w:r>
       <w:bookmarkEnd w:id="13"/>
@@ -1061,6 +1187,7 @@
         <w:rPr>
           <w:rFonts w:ascii="Times New Roman" w:hAnsi="Times New Roman"/>
         </w:rPr>
+        <w:lastRenderedPageBreak/>
         <w:t>Future improvements</w:t>
       </w:r>
       <w:bookmarkEnd w:id="21"/>
@@ -1083,10 +1210,10 @@
     </w:p>
     <w:p/>
     <w:sectPr>
-      <w:headerReference w:type="default" r:id="rId16"/>
-      <w:footerReference w:type="default" r:id="rId17"/>
-      <w:headerReference w:type="first" r:id="rId18"/>
-      <w:footerReference w:type="first" r:id="rId19"/>
+      <w:headerReference w:type="default" r:id="rId17"/>
+      <w:footerReference w:type="default" r:id="rId18"/>
+      <w:headerReference w:type="first" r:id="rId19"/>
+      <w:footerReference w:type="first" r:id="rId20"/>
       <w:pgSz w:w="12240" w:h="15840" w:code="1"/>
       <w:pgMar w:top="1440" w:right="1440" w:bottom="1440" w:left="1440" w:header="720" w:footer="720" w:gutter="0"/>
       <w:cols w:space="720"/>
@@ -1513,21 +1640,11 @@
           <w:tcW w:w="9606" w:type="dxa"/>
         </w:tcPr>
         <w:p>
-          <w:r>
-            <w:fldChar w:fldCharType="begin"/>
-          </w:r>
-          <w:r>
-            <w:instrText xml:space="preserve"> SUBJECT  \* MERGEFORMAT </w:instrText>
-          </w:r>
-          <w:r>
-            <w:fldChar w:fldCharType="separate"/>
-          </w:r>
-          <w:r>
-            <w:t>Student performance tracker</w:t>
-          </w:r>
-          <w:r>
-            <w:fldChar w:fldCharType="end"/>
-          </w:r>
+          <w:fldSimple w:instr=" SUBJECT  \* MERGEFORMAT ">
+            <w:r>
+              <w:t>Student performance tracker</w:t>
+            </w:r>
+          </w:fldSimple>
         </w:p>
       </w:tc>
     </w:tr>
@@ -1537,11 +1654,21 @@
           <w:tcW w:w="9606" w:type="dxa"/>
         </w:tcPr>
         <w:p>
-          <w:fldSimple w:instr=" TITLE  &quot;Project Analysis and Design Document&quot;  \* MERGEFORMAT ">
-            <w:r>
-              <w:t>Project Analysis and Design Document</w:t>
-            </w:r>
-          </w:fldSimple>
+          <w:r>
+            <w:fldChar w:fldCharType="begin"/>
+          </w:r>
+          <w:r>
+            <w:instrText xml:space="preserve"> TITLE  "Project Analysis and Design Document"  \* MERGEFORMAT </w:instrText>
+          </w:r>
+          <w:r>
+            <w:fldChar w:fldCharType="separate"/>
+          </w:r>
+          <w:r>
+            <w:t>Project Analysis and Design Document</w:t>
+          </w:r>
+          <w:r>
+            <w:fldChar w:fldCharType="end"/>
+          </w:r>
         </w:p>
       </w:tc>
     </w:tr>
@@ -2000,6 +2127,119 @@
     </w:lvl>
   </w:abstractNum>
   <w:abstractNum w:abstractNumId="5" w15:restartNumberingAfterBreak="0">
+    <w:nsid w:val="1A0F786E"/>
+    <w:multiLevelType w:val="hybridMultilevel"/>
+    <w:tmpl w:val="E2B829DA"/>
+    <w:lvl w:ilvl="0" w:tplc="04090001">
+      <w:start w:val="1"/>
+      <w:numFmt w:val="bullet"/>
+      <w:lvlText w:val=""/>
+      <w:lvlJc w:val="left"/>
+      <w:pPr>
+        <w:ind w:left="720" w:hanging="360"/>
+      </w:pPr>
+      <w:rPr>
+        <w:rFonts w:ascii="Symbol" w:hAnsi="Symbol" w:hint="default"/>
+      </w:rPr>
+    </w:lvl>
+    <w:lvl w:ilvl="1" w:tplc="04090003" w:tentative="1">
+      <w:start w:val="1"/>
+      <w:numFmt w:val="bullet"/>
+      <w:lvlText w:val="o"/>
+      <w:lvlJc w:val="left"/>
+      <w:pPr>
+        <w:ind w:left="1440" w:hanging="360"/>
+      </w:pPr>
+      <w:rPr>
+        <w:rFonts w:ascii="Courier New" w:hAnsi="Courier New" w:cs="Courier New" w:hint="default"/>
+      </w:rPr>
+    </w:lvl>
+    <w:lvl w:ilvl="2" w:tplc="04090005" w:tentative="1">
+      <w:start w:val="1"/>
+      <w:numFmt w:val="bullet"/>
+      <w:lvlText w:val=""/>
+      <w:lvlJc w:val="left"/>
+      <w:pPr>
+        <w:ind w:left="2160" w:hanging="360"/>
+      </w:pPr>
+      <w:rPr>
+        <w:rFonts w:ascii="Wingdings" w:hAnsi="Wingdings" w:hint="default"/>
+      </w:rPr>
+    </w:lvl>
+    <w:lvl w:ilvl="3" w:tplc="04090001" w:tentative="1">
+      <w:start w:val="1"/>
+      <w:numFmt w:val="bullet"/>
+      <w:lvlText w:val=""/>
+      <w:lvlJc w:val="left"/>
+      <w:pPr>
+        <w:ind w:left="2880" w:hanging="360"/>
+      </w:pPr>
+      <w:rPr>
+        <w:rFonts w:ascii="Symbol" w:hAnsi="Symbol" w:hint="default"/>
+      </w:rPr>
+    </w:lvl>
+    <w:lvl w:ilvl="4" w:tplc="04090003" w:tentative="1">
+      <w:start w:val="1"/>
+      <w:numFmt w:val="bullet"/>
+      <w:lvlText w:val="o"/>
+      <w:lvlJc w:val="left"/>
+      <w:pPr>
+        <w:ind w:left="3600" w:hanging="360"/>
+      </w:pPr>
+      <w:rPr>
+        <w:rFonts w:ascii="Courier New" w:hAnsi="Courier New" w:cs="Courier New" w:hint="default"/>
+      </w:rPr>
+    </w:lvl>
+    <w:lvl w:ilvl="5" w:tplc="04090005" w:tentative="1">
+      <w:start w:val="1"/>
+      <w:numFmt w:val="bullet"/>
+      <w:lvlText w:val=""/>
+      <w:lvlJc w:val="left"/>
+      <w:pPr>
+        <w:ind w:left="4320" w:hanging="360"/>
+      </w:pPr>
+      <w:rPr>
+        <w:rFonts w:ascii="Wingdings" w:hAnsi="Wingdings" w:hint="default"/>
+      </w:rPr>
+    </w:lvl>
+    <w:lvl w:ilvl="6" w:tplc="04090001" w:tentative="1">
+      <w:start w:val="1"/>
+      <w:numFmt w:val="bullet"/>
+      <w:lvlText w:val=""/>
+      <w:lvlJc w:val="left"/>
+      <w:pPr>
+        <w:ind w:left="5040" w:hanging="360"/>
+      </w:pPr>
+      <w:rPr>
+        <w:rFonts w:ascii="Symbol" w:hAnsi="Symbol" w:hint="default"/>
+      </w:rPr>
+    </w:lvl>
+    <w:lvl w:ilvl="7" w:tplc="04090003" w:tentative="1">
+      <w:start w:val="1"/>
+      <w:numFmt w:val="bullet"/>
+      <w:lvlText w:val="o"/>
+      <w:lvlJc w:val="left"/>
+      <w:pPr>
+        <w:ind w:left="5760" w:hanging="360"/>
+      </w:pPr>
+      <w:rPr>
+        <w:rFonts w:ascii="Courier New" w:hAnsi="Courier New" w:cs="Courier New" w:hint="default"/>
+      </w:rPr>
+    </w:lvl>
+    <w:lvl w:ilvl="8" w:tplc="04090005" w:tentative="1">
+      <w:start w:val="1"/>
+      <w:numFmt w:val="bullet"/>
+      <w:lvlText w:val=""/>
+      <w:lvlJc w:val="left"/>
+      <w:pPr>
+        <w:ind w:left="6480" w:hanging="360"/>
+      </w:pPr>
+      <w:rPr>
+        <w:rFonts w:ascii="Wingdings" w:hAnsi="Wingdings" w:hint="default"/>
+      </w:rPr>
+    </w:lvl>
+  </w:abstractNum>
+  <w:abstractNum w:abstractNumId="6" w15:restartNumberingAfterBreak="0">
     <w:nsid w:val="26E14A9F"/>
     <w:multiLevelType w:val="hybridMultilevel"/>
     <w:tmpl w:val="86BECE66"/>
@@ -2089,7 +2329,7 @@
       </w:pPr>
     </w:lvl>
   </w:abstractNum>
-  <w:abstractNum w:abstractNumId="6" w15:restartNumberingAfterBreak="0">
+  <w:abstractNum w:abstractNumId="7" w15:restartNumberingAfterBreak="0">
     <w:nsid w:val="35F23968"/>
     <w:multiLevelType w:val="hybridMultilevel"/>
     <w:tmpl w:val="A118ADDA"/>
@@ -2178,7 +2418,7 @@
       </w:pPr>
     </w:lvl>
   </w:abstractNum>
-  <w:abstractNum w:abstractNumId="7" w15:restartNumberingAfterBreak="0">
+  <w:abstractNum w:abstractNumId="8" w15:restartNumberingAfterBreak="0">
     <w:nsid w:val="381E213B"/>
     <w:multiLevelType w:val="hybridMultilevel"/>
     <w:tmpl w:val="86F04156"/>
@@ -2267,7 +2507,7 @@
       </w:pPr>
     </w:lvl>
   </w:abstractNum>
-  <w:abstractNum w:abstractNumId="8" w15:restartNumberingAfterBreak="0">
+  <w:abstractNum w:abstractNumId="9" w15:restartNumberingAfterBreak="0">
     <w:nsid w:val="3E1C6A61"/>
     <w:multiLevelType w:val="hybridMultilevel"/>
     <w:tmpl w:val="B48A89CC"/>
@@ -2356,7 +2596,7 @@
       </w:pPr>
     </w:lvl>
   </w:abstractNum>
-  <w:abstractNum w:abstractNumId="9" w15:restartNumberingAfterBreak="0">
+  <w:abstractNum w:abstractNumId="10" w15:restartNumberingAfterBreak="0">
     <w:nsid w:val="513C4103"/>
     <w:multiLevelType w:val="hybridMultilevel"/>
     <w:tmpl w:val="27DA5F86"/>
@@ -2445,7 +2685,7 @@
       </w:pPr>
     </w:lvl>
   </w:abstractNum>
-  <w:abstractNum w:abstractNumId="10" w15:restartNumberingAfterBreak="0">
+  <w:abstractNum w:abstractNumId="11" w15:restartNumberingAfterBreak="0">
     <w:nsid w:val="60381838"/>
     <w:multiLevelType w:val="hybridMultilevel"/>
     <w:tmpl w:val="D0224A1C"/>
@@ -2534,7 +2774,7 @@
       </w:pPr>
     </w:lvl>
   </w:abstractNum>
-  <w:abstractNum w:abstractNumId="11" w15:restartNumberingAfterBreak="0">
+  <w:abstractNum w:abstractNumId="12" w15:restartNumberingAfterBreak="0">
     <w:nsid w:val="6E422694"/>
     <w:multiLevelType w:val="hybridMultilevel"/>
     <w:tmpl w:val="B2502630"/>
@@ -2623,7 +2863,7 @@
       </w:pPr>
     </w:lvl>
   </w:abstractNum>
-  <w:abstractNum w:abstractNumId="12" w15:restartNumberingAfterBreak="0">
+  <w:abstractNum w:abstractNumId="13" w15:restartNumberingAfterBreak="0">
     <w:nsid w:val="6E5A33EC"/>
     <w:multiLevelType w:val="hybridMultilevel"/>
     <w:tmpl w:val="1076BDEE"/>
@@ -2712,7 +2952,7 @@
       </w:pPr>
     </w:lvl>
   </w:abstractNum>
-  <w:abstractNum w:abstractNumId="13" w15:restartNumberingAfterBreak="0">
+  <w:abstractNum w:abstractNumId="14" w15:restartNumberingAfterBreak="0">
     <w:nsid w:val="7F006540"/>
     <w:multiLevelType w:val="multilevel"/>
     <w:tmpl w:val="122EF47E"/>
@@ -2834,7 +3074,7 @@
     <w:abstractNumId w:val="0"/>
   </w:num>
   <w:num w:numId="2">
-    <w:abstractNumId w:val="11"/>
+    <w:abstractNumId w:val="12"/>
   </w:num>
   <w:num w:numId="3">
     <w:abstractNumId w:val="2"/>
@@ -2843,34 +3083,43 @@
     <w:abstractNumId w:val="3"/>
   </w:num>
   <w:num w:numId="5">
+    <w:abstractNumId w:val="11"/>
+  </w:num>
+  <w:num w:numId="6">
+    <w:abstractNumId w:val="8"/>
+  </w:num>
+  <w:num w:numId="7">
+    <w:abstractNumId w:val="6"/>
+  </w:num>
+  <w:num w:numId="8">
     <w:abstractNumId w:val="10"/>
   </w:num>
-  <w:num w:numId="6">
-    <w:abstractNumId w:val="7"/>
-  </w:num>
-  <w:num w:numId="7">
-    <w:abstractNumId w:val="5"/>
-  </w:num>
-  <w:num w:numId="8">
+  <w:num w:numId="9">
     <w:abstractNumId w:val="9"/>
   </w:num>
-  <w:num w:numId="9">
-    <w:abstractNumId w:val="8"/>
-  </w:num>
   <w:num w:numId="10">
-    <w:abstractNumId w:val="12"/>
+    <w:abstractNumId w:val="13"/>
   </w:num>
   <w:num w:numId="11">
     <w:abstractNumId w:val="4"/>
   </w:num>
   <w:num w:numId="12">
-    <w:abstractNumId w:val="13"/>
+    <w:abstractNumId w:val="14"/>
   </w:num>
   <w:num w:numId="13">
     <w:abstractNumId w:val="1"/>
   </w:num>
   <w:num w:numId="14">
-    <w:abstractNumId w:val="6"/>
+    <w:abstractNumId w:val="7"/>
+  </w:num>
+  <w:num w:numId="15">
+    <w:abstractNumId w:val="0"/>
+  </w:num>
+  <w:num w:numId="16">
+    <w:abstractNumId w:val="0"/>
+  </w:num>
+  <w:num w:numId="17">
+    <w:abstractNumId w:val="5"/>
   </w:num>
 </w:numbering>
 </file>

</xml_diff>

<commit_message>
Adds class design and testing strategy
</commit_message>
<xml_diff>
--- a/docs/deliverables/Project_Analysis_and_Design_Document.docx
+++ b/docs/deliverables/Project_Analysis_and_Design_Document.docx
@@ -68,8 +68,8 @@
     <w:p>
       <w:pPr>
         <w:sectPr>
-          <w:headerReference w:type="default" r:id="rId8"/>
-          <w:footerReference w:type="even" r:id="rId9"/>
+          <w:headerReference w:type="default" r:id="rId9"/>
+          <w:footerReference w:type="even" r:id="rId10"/>
           <w:pgSz w:w="12240" w:h="15840" w:code="1"/>
           <w:pgMar w:top="1440" w:right="1440" w:bottom="1440" w:left="1440" w:header="720" w:footer="720" w:gutter="0"/>
           <w:cols w:space="720"/>
@@ -182,7 +182,7 @@
                     <pic:cNvPicPr/>
                   </pic:nvPicPr>
                   <pic:blipFill>
-                    <a:blip r:embed="rId10">
+                    <a:blip r:embed="rId11">
                       <a:extLst>
                         <a:ext uri="{28A0092B-C50C-407E-A947-70E740481C1C}">
                           <a14:useLocalDpi xmlns:a14="http://schemas.microsoft.com/office/drawing/2010/main" val="0"/>
@@ -287,7 +287,7 @@
                     <pic:cNvPicPr/>
                   </pic:nvPicPr>
                   <pic:blipFill>
-                    <a:blip r:embed="rId11">
+                    <a:blip r:embed="rId12">
                       <a:extLst>
                         <a:ext uri="{28A0092B-C50C-407E-A947-70E740481C1C}">
                           <a14:useLocalDpi xmlns:a14="http://schemas.microsoft.com/office/drawing/2010/main" val="0"/>
@@ -374,7 +374,7 @@
                     <pic:cNvPicPr/>
                   </pic:nvPicPr>
                   <pic:blipFill>
-                    <a:blip r:embed="rId12">
+                    <a:blip r:embed="rId13">
                       <a:extLst>
                         <a:ext uri="{28A0092B-C50C-407E-A947-70E740481C1C}">
                           <a14:useLocalDpi xmlns:a14="http://schemas.microsoft.com/office/drawing/2010/main" val="0"/>
@@ -468,7 +468,7 @@
                     <pic:cNvPicPr/>
                   </pic:nvPicPr>
                   <pic:blipFill>
-                    <a:blip r:embed="rId13">
+                    <a:blip r:embed="rId14">
                       <a:extLst>
                         <a:ext uri="{28A0092B-C50C-407E-A947-70E740481C1C}">
                           <a14:useLocalDpi xmlns:a14="http://schemas.microsoft.com/office/drawing/2010/main" val="0"/>
@@ -575,7 +575,7 @@
         </w:rPr>
         <w:lastRenderedPageBreak/>
         <w:drawing>
-          <wp:anchor distT="0" distB="0" distL="114300" distR="114300" simplePos="0" relativeHeight="251661312" behindDoc="0" locked="0" layoutInCell="1" allowOverlap="1" wp14:anchorId="07BAE5C0" wp14:editId="3D6F2A90">
+          <wp:anchor distT="0" distB="0" distL="114300" distR="114300" simplePos="0" relativeHeight="251653632" behindDoc="0" locked="0" layoutInCell="1" allowOverlap="1" wp14:anchorId="07BAE5C0" wp14:editId="4D7C0113">
             <wp:simplePos x="0" y="0"/>
             <wp:positionH relativeFrom="column">
               <wp:posOffset>0</wp:posOffset>
@@ -598,7 +598,7 @@
                     <pic:cNvPicPr/>
                   </pic:nvPicPr>
                   <pic:blipFill>
-                    <a:blip r:embed="rId14"/>
+                    <a:blip r:embed="rId15"/>
                     <a:stretch>
                       <a:fillRect/>
                     </a:stretch>
@@ -624,7 +624,7 @@
           <w:noProof/>
         </w:rPr>
         <w:drawing>
-          <wp:anchor distT="0" distB="0" distL="114300" distR="114300" simplePos="0" relativeHeight="251657216" behindDoc="0" locked="0" layoutInCell="1" allowOverlap="1" wp14:anchorId="419D6594" wp14:editId="6CC0B7DE">
+          <wp:anchor distT="0" distB="0" distL="114300" distR="114300" simplePos="0" relativeHeight="251652608" behindDoc="0" locked="0" layoutInCell="1" allowOverlap="1" wp14:anchorId="419D6594" wp14:editId="6CC0B7DE">
             <wp:simplePos x="0" y="0"/>
             <wp:positionH relativeFrom="column">
               <wp:posOffset>0</wp:posOffset>
@@ -647,7 +647,7 @@
                     <pic:cNvPicPr/>
                   </pic:nvPicPr>
                   <pic:blipFill>
-                    <a:blip r:embed="rId15"/>
+                    <a:blip r:embed="rId16"/>
                     <a:stretch>
                       <a:fillRect/>
                     </a:stretch>
@@ -703,66 +703,6 @@
       <w:bookmarkEnd w:id="9"/>
     </w:p>
     <w:p>
-      <w:pPr>
-        <w:ind w:left="709"/>
-        <w:rPr>
-          <w:i/>
-          <w:color w:val="943634"/>
-        </w:rPr>
-      </w:pPr>
-      <w:r>
-        <w:rPr>
-          <w:i/>
-          <w:color w:val="943634"/>
-        </w:rPr>
-        <w:t>[Create the</w:t>
-      </w:r>
-      <w:r>
-        <w:rPr>
-          <w:i/>
-          <w:color w:val="943634"/>
-        </w:rPr>
-        <w:t xml:space="preserve"> UML</w:t>
-      </w:r>
-      <w:r>
-        <w:rPr>
-          <w:i/>
-          <w:color w:val="943634"/>
-        </w:rPr>
-        <w:t xml:space="preserve"> class diagram; apply</w:t>
-      </w:r>
-      <w:r>
-        <w:rPr>
-          <w:i/>
-          <w:color w:val="943634"/>
-        </w:rPr>
-        <w:t xml:space="preserve"> </w:t>
-      </w:r>
-      <w:proofErr w:type="spellStart"/>
-      <w:r>
-        <w:rPr>
-          <w:i/>
-          <w:color w:val="943634"/>
-        </w:rPr>
-        <w:t>GoF</w:t>
-      </w:r>
-      <w:proofErr w:type="spellEnd"/>
-      <w:r>
-        <w:rPr>
-          <w:i/>
-          <w:color w:val="943634"/>
-        </w:rPr>
-        <w:t xml:space="preserve"> patterns</w:t>
-      </w:r>
-      <w:r>
-        <w:rPr>
-          <w:i/>
-          <w:color w:val="943634"/>
-        </w:rPr>
-        <w:t xml:space="preserve"> and motivate your choice]</w:t>
-      </w:r>
-    </w:p>
-    <w:p>
       <w:r>
         <w:t>Patterns:</w:t>
       </w:r>
@@ -815,6 +755,9 @@
       </w:r>
       <w:r>
         <w:t>reports</w:t>
+      </w:r>
+      <w:r>
+        <w:t xml:space="preserve"> - reports can differ by the time interval they cover and the fields (columns) they include, and can take many parameters to build, which is a perfect fit for the builder pattern with a director.</w:t>
       </w:r>
     </w:p>
     <w:p>
@@ -830,20 +773,78 @@
         </w:rPr>
       </w:pPr>
       <w:bookmarkStart w:id="10" w:name="_Toc285793965"/>
-      <w:bookmarkStart w:id="11" w:name="_GoBack"/>
-      <w:r>
-        <w:rPr>
-          <w:rFonts w:ascii="Times New Roman" w:hAnsi="Times New Roman"/>
+      <w:r>
+        <w:rPr>
+          <w:i/>
+          <w:color w:val="943634"/>
         </w:rPr>
         <w:lastRenderedPageBreak/>
         <w:drawing>
-          <wp:anchor distT="0" distB="0" distL="114300" distR="114300" simplePos="0" relativeHeight="251662336" behindDoc="0" locked="0" layoutInCell="1" allowOverlap="1" wp14:anchorId="4D66448F" wp14:editId="78E11CBF">
+          <wp:anchor distT="0" distB="0" distL="114300" distR="114300" simplePos="0" relativeHeight="251661824" behindDoc="0" locked="0" layoutInCell="1" allowOverlap="1" wp14:anchorId="0ED976EE" wp14:editId="76282BF4">
             <wp:simplePos x="0" y="0"/>
             <wp:positionH relativeFrom="column">
-              <wp:posOffset>447675</wp:posOffset>
+              <wp:posOffset>158115</wp:posOffset>
+            </wp:positionH>
+            <wp:positionV relativeFrom="paragraph">
+              <wp:posOffset>104775</wp:posOffset>
+            </wp:positionV>
+            <wp:extent cx="5626735" cy="3225165"/>
+            <wp:effectExtent l="0" t="0" r="0" b="0"/>
+            <wp:wrapTopAndBottom/>
+            <wp:docPr id="8" name="Picture 8"/>
+            <wp:cNvGraphicFramePr>
+              <a:graphicFrameLocks xmlns:a="http://schemas.openxmlformats.org/drawingml/2006/main" noChangeAspect="1"/>
+            </wp:cNvGraphicFramePr>
+            <a:graphic xmlns:a="http://schemas.openxmlformats.org/drawingml/2006/main">
+              <a:graphicData uri="http://schemas.openxmlformats.org/drawingml/2006/picture">
+                <pic:pic xmlns:pic="http://schemas.openxmlformats.org/drawingml/2006/picture">
+                  <pic:nvPicPr>
+                    <pic:cNvPr id="1" name=""/>
+                    <pic:cNvPicPr/>
+                  </pic:nvPicPr>
+                  <pic:blipFill>
+                    <a:blip r:embed="rId17">
+                      <a:extLst>
+                        <a:ext uri="{28A0092B-C50C-407E-A947-70E740481C1C}">
+                          <a14:useLocalDpi xmlns:a14="http://schemas.microsoft.com/office/drawing/2010/main" val="0"/>
+                        </a:ext>
+                      </a:extLst>
+                    </a:blip>
+                    <a:stretch>
+                      <a:fillRect/>
+                    </a:stretch>
+                  </pic:blipFill>
+                  <pic:spPr>
+                    <a:xfrm>
+                      <a:off x="0" y="0"/>
+                      <a:ext cx="5626735" cy="3225165"/>
+                    </a:xfrm>
+                    <a:prstGeom prst="rect">
+                      <a:avLst/>
+                    </a:prstGeom>
+                  </pic:spPr>
+                </pic:pic>
+              </a:graphicData>
+            </a:graphic>
+            <wp14:sizeRelH relativeFrom="margin">
+              <wp14:pctWidth>0</wp14:pctWidth>
+            </wp14:sizeRelH>
+          </wp:anchor>
+        </w:drawing>
+      </w:r>
+      <w:r>
+        <w:rPr>
+          <w:rFonts w:ascii="Times New Roman" w:hAnsi="Times New Roman"/>
+          <w:noProof/>
+        </w:rPr>
+        <w:drawing>
+          <wp:anchor distT="0" distB="0" distL="114300" distR="114300" simplePos="0" relativeHeight="251657728" behindDoc="0" locked="0" layoutInCell="1" allowOverlap="1" wp14:anchorId="4D66448F" wp14:editId="14CF12EF">
+            <wp:simplePos x="0" y="0"/>
+            <wp:positionH relativeFrom="column">
+              <wp:posOffset>0</wp:posOffset>
             </wp:positionH>
             <wp:positionV relativeFrom="page">
-              <wp:posOffset>1190625</wp:posOffset>
+              <wp:posOffset>4657725</wp:posOffset>
             </wp:positionV>
             <wp:extent cx="5943600" cy="4130040"/>
             <wp:effectExtent l="0" t="0" r="0" b="0"/>
@@ -860,7 +861,7 @@
                     <pic:cNvPicPr/>
                   </pic:nvPicPr>
                   <pic:blipFill>
-                    <a:blip r:embed="rId16">
+                    <a:blip r:embed="rId18">
                       <a:extLst>
                         <a:ext uri="{28A0092B-C50C-407E-A947-70E740481C1C}">
                           <a14:useLocalDpi xmlns:a14="http://schemas.microsoft.com/office/drawing/2010/main" val="0"/>
@@ -886,7 +887,6 @@
           </wp:anchor>
         </w:drawing>
       </w:r>
-      <w:bookmarkEnd w:id="11"/>
       <w:r>
         <w:rPr>
           <w:rFonts w:ascii="Times New Roman" w:hAnsi="Times New Roman"/>
@@ -907,14 +907,14 @@
           <w:rFonts w:ascii="Times New Roman" w:hAnsi="Times New Roman"/>
         </w:rPr>
       </w:pPr>
-      <w:bookmarkStart w:id="12" w:name="_Toc285793966"/>
+      <w:bookmarkStart w:id="11" w:name="_Toc285793966"/>
       <w:r>
         <w:rPr>
           <w:rFonts w:ascii="Times New Roman" w:hAnsi="Times New Roman"/>
         </w:rPr>
         <w:t>Test</w:t>
       </w:r>
-      <w:bookmarkEnd w:id="12"/>
+      <w:bookmarkEnd w:id="11"/>
       <w:r>
         <w:rPr>
           <w:rFonts w:ascii="Times New Roman" w:hAnsi="Times New Roman"/>
@@ -938,6 +938,7 @@
         <w:rPr>
           <w:rFonts w:ascii="Times New Roman" w:hAnsi="Times New Roman"/>
         </w:rPr>
+        <w:lastRenderedPageBreak/>
         <w:t>Unit test</w:t>
       </w:r>
       <w:r>
@@ -947,7 +948,62 @@
         <w:t>s</w:t>
       </w:r>
     </w:p>
-    <w:p/>
+    <w:p>
+      <w:r>
+        <w:t>Testing for the service layer, with one test per method</w:t>
+      </w:r>
+      <w:r>
+        <w:t>, like:</w:t>
+      </w:r>
+    </w:p>
+    <w:p>
+      <w:pPr>
+        <w:pStyle w:val="ListParagraph"/>
+        <w:numPr>
+          <w:ilvl w:val="0"/>
+          <w:numId w:val="18"/>
+        </w:numPr>
+      </w:pPr>
+      <w:r>
+        <w:t>Adding a new entity (Student, Teacher, Activity, Participation) is successful</w:t>
+      </w:r>
+    </w:p>
+    <w:p>
+      <w:pPr>
+        <w:pStyle w:val="ListParagraph"/>
+        <w:numPr>
+          <w:ilvl w:val="0"/>
+          <w:numId w:val="18"/>
+        </w:numPr>
+      </w:pPr>
+      <w:r>
+        <w:t>Awarded points are correctly calculated in the reports</w:t>
+      </w:r>
+    </w:p>
+    <w:p>
+      <w:pPr>
+        <w:pStyle w:val="ListParagraph"/>
+        <w:numPr>
+          <w:ilvl w:val="0"/>
+          <w:numId w:val="18"/>
+        </w:numPr>
+      </w:pPr>
+      <w:r>
+        <w:t>Data for existing entities is returned correctly</w:t>
+      </w:r>
+    </w:p>
+    <w:p>
+      <w:pPr>
+        <w:pStyle w:val="ListParagraph"/>
+        <w:numPr>
+          <w:ilvl w:val="0"/>
+          <w:numId w:val="18"/>
+        </w:numPr>
+      </w:pPr>
+      <w:r>
+        <w:t>Handling common invalid input</w:t>
+      </w:r>
+    </w:p>
     <w:p>
       <w:pPr>
         <w:pStyle w:val="Heading2"/>
@@ -968,6 +1024,52 @@
       </w:r>
     </w:p>
     <w:p>
+      <w:r>
+        <w:t>Tests for the main use cases</w:t>
+      </w:r>
+      <w:r>
+        <w:t>, like:</w:t>
+      </w:r>
+    </w:p>
+    <w:p>
+      <w:pPr>
+        <w:pStyle w:val="ListParagraph"/>
+        <w:numPr>
+          <w:ilvl w:val="0"/>
+          <w:numId w:val="19"/>
+        </w:numPr>
+      </w:pPr>
+      <w:r>
+        <w:t>The personal report of a student is correctly generated</w:t>
+      </w:r>
+    </w:p>
+    <w:p>
+      <w:pPr>
+        <w:pStyle w:val="ListParagraph"/>
+        <w:numPr>
+          <w:ilvl w:val="0"/>
+          <w:numId w:val="19"/>
+        </w:numPr>
+      </w:pPr>
+      <w:r>
+        <w:t>A teacher can confirm a student activity</w:t>
+      </w:r>
+    </w:p>
+    <w:p>
+      <w:pPr>
+        <w:pStyle w:val="ListParagraph"/>
+        <w:numPr>
+          <w:ilvl w:val="0"/>
+          <w:numId w:val="19"/>
+        </w:numPr>
+      </w:pPr>
+      <w:r>
+        <w:t>The application responsible can add/remove users.</w:t>
+      </w:r>
+      <w:bookmarkStart w:id="12" w:name="_GoBack"/>
+      <w:bookmarkEnd w:id="12"/>
+    </w:p>
+    <w:p>
       <w:pPr>
         <w:pStyle w:val="Heading1"/>
         <w:numPr>
@@ -1187,7 +1289,6 @@
         <w:rPr>
           <w:rFonts w:ascii="Times New Roman" w:hAnsi="Times New Roman"/>
         </w:rPr>
-        <w:lastRenderedPageBreak/>
         <w:t>Future improvements</w:t>
       </w:r>
       <w:bookmarkEnd w:id="21"/>
@@ -1210,10 +1311,10 @@
     </w:p>
     <w:p/>
     <w:sectPr>
-      <w:headerReference w:type="default" r:id="rId17"/>
-      <w:footerReference w:type="default" r:id="rId18"/>
-      <w:headerReference w:type="first" r:id="rId19"/>
-      <w:footerReference w:type="first" r:id="rId20"/>
+      <w:headerReference w:type="default" r:id="rId19"/>
+      <w:footerReference w:type="default" r:id="rId20"/>
+      <w:headerReference w:type="first" r:id="rId21"/>
+      <w:footerReference w:type="first" r:id="rId22"/>
       <w:pgSz w:w="12240" w:h="15840" w:code="1"/>
       <w:pgMar w:top="1440" w:right="1440" w:bottom="1440" w:left="1440" w:header="720" w:footer="720" w:gutter="0"/>
       <w:cols w:space="720"/>
@@ -1640,11 +1741,21 @@
           <w:tcW w:w="9606" w:type="dxa"/>
         </w:tcPr>
         <w:p>
-          <w:fldSimple w:instr=" SUBJECT  \* MERGEFORMAT ">
-            <w:r>
-              <w:t>Student performance tracker</w:t>
-            </w:r>
-          </w:fldSimple>
+          <w:r>
+            <w:fldChar w:fldCharType="begin"/>
+          </w:r>
+          <w:r>
+            <w:instrText xml:space="preserve"> SUBJECT  \* MERGEFORMAT </w:instrText>
+          </w:r>
+          <w:r>
+            <w:fldChar w:fldCharType="separate"/>
+          </w:r>
+          <w:r>
+            <w:t>Student performance tracker</w:t>
+          </w:r>
+          <w:r>
+            <w:fldChar w:fldCharType="end"/>
+          </w:r>
         </w:p>
       </w:tc>
     </w:tr>
@@ -1654,21 +1765,11 @@
           <w:tcW w:w="9606" w:type="dxa"/>
         </w:tcPr>
         <w:p>
-          <w:r>
-            <w:fldChar w:fldCharType="begin"/>
-          </w:r>
-          <w:r>
-            <w:instrText xml:space="preserve"> TITLE  "Project Analysis and Design Document"  \* MERGEFORMAT </w:instrText>
-          </w:r>
-          <w:r>
-            <w:fldChar w:fldCharType="separate"/>
-          </w:r>
-          <w:r>
-            <w:t>Project Analysis and Design Document</w:t>
-          </w:r>
-          <w:r>
-            <w:fldChar w:fldCharType="end"/>
-          </w:r>
+          <w:fldSimple w:instr=" TITLE  &quot;Project Analysis and Design Document&quot;  \* MERGEFORMAT ">
+            <w:r>
+              <w:t>Project Analysis and Design Document</w:t>
+            </w:r>
+          </w:fldSimple>
         </w:p>
       </w:tc>
     </w:tr>
@@ -2508,6 +2609,119 @@
     </w:lvl>
   </w:abstractNum>
   <w:abstractNum w:abstractNumId="9" w15:restartNumberingAfterBreak="0">
+    <w:nsid w:val="3ADE0BF4"/>
+    <w:multiLevelType w:val="hybridMultilevel"/>
+    <w:tmpl w:val="68B44ED8"/>
+    <w:lvl w:ilvl="0" w:tplc="04090001">
+      <w:start w:val="1"/>
+      <w:numFmt w:val="bullet"/>
+      <w:lvlText w:val=""/>
+      <w:lvlJc w:val="left"/>
+      <w:pPr>
+        <w:ind w:left="720" w:hanging="360"/>
+      </w:pPr>
+      <w:rPr>
+        <w:rFonts w:ascii="Symbol" w:hAnsi="Symbol" w:hint="default"/>
+      </w:rPr>
+    </w:lvl>
+    <w:lvl w:ilvl="1" w:tplc="04090003" w:tentative="1">
+      <w:start w:val="1"/>
+      <w:numFmt w:val="bullet"/>
+      <w:lvlText w:val="o"/>
+      <w:lvlJc w:val="left"/>
+      <w:pPr>
+        <w:ind w:left="1440" w:hanging="360"/>
+      </w:pPr>
+      <w:rPr>
+        <w:rFonts w:ascii="Courier New" w:hAnsi="Courier New" w:cs="Courier New" w:hint="default"/>
+      </w:rPr>
+    </w:lvl>
+    <w:lvl w:ilvl="2" w:tplc="04090005" w:tentative="1">
+      <w:start w:val="1"/>
+      <w:numFmt w:val="bullet"/>
+      <w:lvlText w:val=""/>
+      <w:lvlJc w:val="left"/>
+      <w:pPr>
+        <w:ind w:left="2160" w:hanging="360"/>
+      </w:pPr>
+      <w:rPr>
+        <w:rFonts w:ascii="Wingdings" w:hAnsi="Wingdings" w:hint="default"/>
+      </w:rPr>
+    </w:lvl>
+    <w:lvl w:ilvl="3" w:tplc="04090001" w:tentative="1">
+      <w:start w:val="1"/>
+      <w:numFmt w:val="bullet"/>
+      <w:lvlText w:val=""/>
+      <w:lvlJc w:val="left"/>
+      <w:pPr>
+        <w:ind w:left="2880" w:hanging="360"/>
+      </w:pPr>
+      <w:rPr>
+        <w:rFonts w:ascii="Symbol" w:hAnsi="Symbol" w:hint="default"/>
+      </w:rPr>
+    </w:lvl>
+    <w:lvl w:ilvl="4" w:tplc="04090003" w:tentative="1">
+      <w:start w:val="1"/>
+      <w:numFmt w:val="bullet"/>
+      <w:lvlText w:val="o"/>
+      <w:lvlJc w:val="left"/>
+      <w:pPr>
+        <w:ind w:left="3600" w:hanging="360"/>
+      </w:pPr>
+      <w:rPr>
+        <w:rFonts w:ascii="Courier New" w:hAnsi="Courier New" w:cs="Courier New" w:hint="default"/>
+      </w:rPr>
+    </w:lvl>
+    <w:lvl w:ilvl="5" w:tplc="04090005" w:tentative="1">
+      <w:start w:val="1"/>
+      <w:numFmt w:val="bullet"/>
+      <w:lvlText w:val=""/>
+      <w:lvlJc w:val="left"/>
+      <w:pPr>
+        <w:ind w:left="4320" w:hanging="360"/>
+      </w:pPr>
+      <w:rPr>
+        <w:rFonts w:ascii="Wingdings" w:hAnsi="Wingdings" w:hint="default"/>
+      </w:rPr>
+    </w:lvl>
+    <w:lvl w:ilvl="6" w:tplc="04090001" w:tentative="1">
+      <w:start w:val="1"/>
+      <w:numFmt w:val="bullet"/>
+      <w:lvlText w:val=""/>
+      <w:lvlJc w:val="left"/>
+      <w:pPr>
+        <w:ind w:left="5040" w:hanging="360"/>
+      </w:pPr>
+      <w:rPr>
+        <w:rFonts w:ascii="Symbol" w:hAnsi="Symbol" w:hint="default"/>
+      </w:rPr>
+    </w:lvl>
+    <w:lvl w:ilvl="7" w:tplc="04090003" w:tentative="1">
+      <w:start w:val="1"/>
+      <w:numFmt w:val="bullet"/>
+      <w:lvlText w:val="o"/>
+      <w:lvlJc w:val="left"/>
+      <w:pPr>
+        <w:ind w:left="5760" w:hanging="360"/>
+      </w:pPr>
+      <w:rPr>
+        <w:rFonts w:ascii="Courier New" w:hAnsi="Courier New" w:cs="Courier New" w:hint="default"/>
+      </w:rPr>
+    </w:lvl>
+    <w:lvl w:ilvl="8" w:tplc="04090005" w:tentative="1">
+      <w:start w:val="1"/>
+      <w:numFmt w:val="bullet"/>
+      <w:lvlText w:val=""/>
+      <w:lvlJc w:val="left"/>
+      <w:pPr>
+        <w:ind w:left="6480" w:hanging="360"/>
+      </w:pPr>
+      <w:rPr>
+        <w:rFonts w:ascii="Wingdings" w:hAnsi="Wingdings" w:hint="default"/>
+      </w:rPr>
+    </w:lvl>
+  </w:abstractNum>
+  <w:abstractNum w:abstractNumId="10" w15:restartNumberingAfterBreak="0">
     <w:nsid w:val="3E1C6A61"/>
     <w:multiLevelType w:val="hybridMultilevel"/>
     <w:tmpl w:val="B48A89CC"/>
@@ -2596,7 +2810,7 @@
       </w:pPr>
     </w:lvl>
   </w:abstractNum>
-  <w:abstractNum w:abstractNumId="10" w15:restartNumberingAfterBreak="0">
+  <w:abstractNum w:abstractNumId="11" w15:restartNumberingAfterBreak="0">
     <w:nsid w:val="513C4103"/>
     <w:multiLevelType w:val="hybridMultilevel"/>
     <w:tmpl w:val="27DA5F86"/>
@@ -2685,7 +2899,7 @@
       </w:pPr>
     </w:lvl>
   </w:abstractNum>
-  <w:abstractNum w:abstractNumId="11" w15:restartNumberingAfterBreak="0">
+  <w:abstractNum w:abstractNumId="12" w15:restartNumberingAfterBreak="0">
     <w:nsid w:val="60381838"/>
     <w:multiLevelType w:val="hybridMultilevel"/>
     <w:tmpl w:val="D0224A1C"/>
@@ -2774,7 +2988,7 @@
       </w:pPr>
     </w:lvl>
   </w:abstractNum>
-  <w:abstractNum w:abstractNumId="12" w15:restartNumberingAfterBreak="0">
+  <w:abstractNum w:abstractNumId="13" w15:restartNumberingAfterBreak="0">
     <w:nsid w:val="6E422694"/>
     <w:multiLevelType w:val="hybridMultilevel"/>
     <w:tmpl w:val="B2502630"/>
@@ -2863,7 +3077,7 @@
       </w:pPr>
     </w:lvl>
   </w:abstractNum>
-  <w:abstractNum w:abstractNumId="13" w15:restartNumberingAfterBreak="0">
+  <w:abstractNum w:abstractNumId="14" w15:restartNumberingAfterBreak="0">
     <w:nsid w:val="6E5A33EC"/>
     <w:multiLevelType w:val="hybridMultilevel"/>
     <w:tmpl w:val="1076BDEE"/>
@@ -2952,7 +3166,7 @@
       </w:pPr>
     </w:lvl>
   </w:abstractNum>
-  <w:abstractNum w:abstractNumId="14" w15:restartNumberingAfterBreak="0">
+  <w:abstractNum w:abstractNumId="15" w15:restartNumberingAfterBreak="0">
     <w:nsid w:val="7F006540"/>
     <w:multiLevelType w:val="multilevel"/>
     <w:tmpl w:val="122EF47E"/>
@@ -3067,6 +3281,119 @@
       </w:pPr>
       <w:rPr>
         <w:rFonts w:hint="default"/>
+      </w:rPr>
+    </w:lvl>
+  </w:abstractNum>
+  <w:abstractNum w:abstractNumId="16" w15:restartNumberingAfterBreak="0">
+    <w:nsid w:val="7FA121AA"/>
+    <w:multiLevelType w:val="hybridMultilevel"/>
+    <w:tmpl w:val="44CA54F8"/>
+    <w:lvl w:ilvl="0" w:tplc="04090001">
+      <w:start w:val="1"/>
+      <w:numFmt w:val="bullet"/>
+      <w:lvlText w:val=""/>
+      <w:lvlJc w:val="left"/>
+      <w:pPr>
+        <w:ind w:left="720" w:hanging="360"/>
+      </w:pPr>
+      <w:rPr>
+        <w:rFonts w:ascii="Symbol" w:hAnsi="Symbol" w:hint="default"/>
+      </w:rPr>
+    </w:lvl>
+    <w:lvl w:ilvl="1" w:tplc="04090003" w:tentative="1">
+      <w:start w:val="1"/>
+      <w:numFmt w:val="bullet"/>
+      <w:lvlText w:val="o"/>
+      <w:lvlJc w:val="left"/>
+      <w:pPr>
+        <w:ind w:left="1440" w:hanging="360"/>
+      </w:pPr>
+      <w:rPr>
+        <w:rFonts w:ascii="Courier New" w:hAnsi="Courier New" w:cs="Courier New" w:hint="default"/>
+      </w:rPr>
+    </w:lvl>
+    <w:lvl w:ilvl="2" w:tplc="04090005" w:tentative="1">
+      <w:start w:val="1"/>
+      <w:numFmt w:val="bullet"/>
+      <w:lvlText w:val=""/>
+      <w:lvlJc w:val="left"/>
+      <w:pPr>
+        <w:ind w:left="2160" w:hanging="360"/>
+      </w:pPr>
+      <w:rPr>
+        <w:rFonts w:ascii="Wingdings" w:hAnsi="Wingdings" w:hint="default"/>
+      </w:rPr>
+    </w:lvl>
+    <w:lvl w:ilvl="3" w:tplc="04090001" w:tentative="1">
+      <w:start w:val="1"/>
+      <w:numFmt w:val="bullet"/>
+      <w:lvlText w:val=""/>
+      <w:lvlJc w:val="left"/>
+      <w:pPr>
+        <w:ind w:left="2880" w:hanging="360"/>
+      </w:pPr>
+      <w:rPr>
+        <w:rFonts w:ascii="Symbol" w:hAnsi="Symbol" w:hint="default"/>
+      </w:rPr>
+    </w:lvl>
+    <w:lvl w:ilvl="4" w:tplc="04090003" w:tentative="1">
+      <w:start w:val="1"/>
+      <w:numFmt w:val="bullet"/>
+      <w:lvlText w:val="o"/>
+      <w:lvlJc w:val="left"/>
+      <w:pPr>
+        <w:ind w:left="3600" w:hanging="360"/>
+      </w:pPr>
+      <w:rPr>
+        <w:rFonts w:ascii="Courier New" w:hAnsi="Courier New" w:cs="Courier New" w:hint="default"/>
+      </w:rPr>
+    </w:lvl>
+    <w:lvl w:ilvl="5" w:tplc="04090005" w:tentative="1">
+      <w:start w:val="1"/>
+      <w:numFmt w:val="bullet"/>
+      <w:lvlText w:val=""/>
+      <w:lvlJc w:val="left"/>
+      <w:pPr>
+        <w:ind w:left="4320" w:hanging="360"/>
+      </w:pPr>
+      <w:rPr>
+        <w:rFonts w:ascii="Wingdings" w:hAnsi="Wingdings" w:hint="default"/>
+      </w:rPr>
+    </w:lvl>
+    <w:lvl w:ilvl="6" w:tplc="04090001" w:tentative="1">
+      <w:start w:val="1"/>
+      <w:numFmt w:val="bullet"/>
+      <w:lvlText w:val=""/>
+      <w:lvlJc w:val="left"/>
+      <w:pPr>
+        <w:ind w:left="5040" w:hanging="360"/>
+      </w:pPr>
+      <w:rPr>
+        <w:rFonts w:ascii="Symbol" w:hAnsi="Symbol" w:hint="default"/>
+      </w:rPr>
+    </w:lvl>
+    <w:lvl w:ilvl="7" w:tplc="04090003" w:tentative="1">
+      <w:start w:val="1"/>
+      <w:numFmt w:val="bullet"/>
+      <w:lvlText w:val="o"/>
+      <w:lvlJc w:val="left"/>
+      <w:pPr>
+        <w:ind w:left="5760" w:hanging="360"/>
+      </w:pPr>
+      <w:rPr>
+        <w:rFonts w:ascii="Courier New" w:hAnsi="Courier New" w:cs="Courier New" w:hint="default"/>
+      </w:rPr>
+    </w:lvl>
+    <w:lvl w:ilvl="8" w:tplc="04090005" w:tentative="1">
+      <w:start w:val="1"/>
+      <w:numFmt w:val="bullet"/>
+      <w:lvlText w:val=""/>
+      <w:lvlJc w:val="left"/>
+      <w:pPr>
+        <w:ind w:left="6480" w:hanging="360"/>
+      </w:pPr>
+      <w:rPr>
+        <w:rFonts w:ascii="Wingdings" w:hAnsi="Wingdings" w:hint="default"/>
       </w:rPr>
     </w:lvl>
   </w:abstractNum>
@@ -3074,7 +3401,7 @@
     <w:abstractNumId w:val="0"/>
   </w:num>
   <w:num w:numId="2">
-    <w:abstractNumId w:val="12"/>
+    <w:abstractNumId w:val="13"/>
   </w:num>
   <w:num w:numId="3">
     <w:abstractNumId w:val="2"/>
@@ -3083,7 +3410,7 @@
     <w:abstractNumId w:val="3"/>
   </w:num>
   <w:num w:numId="5">
-    <w:abstractNumId w:val="11"/>
+    <w:abstractNumId w:val="12"/>
   </w:num>
   <w:num w:numId="6">
     <w:abstractNumId w:val="8"/>
@@ -3092,19 +3419,19 @@
     <w:abstractNumId w:val="6"/>
   </w:num>
   <w:num w:numId="8">
+    <w:abstractNumId w:val="11"/>
+  </w:num>
+  <w:num w:numId="9">
     <w:abstractNumId w:val="10"/>
   </w:num>
-  <w:num w:numId="9">
-    <w:abstractNumId w:val="9"/>
-  </w:num>
   <w:num w:numId="10">
-    <w:abstractNumId w:val="13"/>
+    <w:abstractNumId w:val="14"/>
   </w:num>
   <w:num w:numId="11">
     <w:abstractNumId w:val="4"/>
   </w:num>
   <w:num w:numId="12">
-    <w:abstractNumId w:val="14"/>
+    <w:abstractNumId w:val="15"/>
   </w:num>
   <w:num w:numId="13">
     <w:abstractNumId w:val="1"/>
@@ -3120,6 +3447,12 @@
   </w:num>
   <w:num w:numId="17">
     <w:abstractNumId w:val="5"/>
+  </w:num>
+  <w:num w:numId="18">
+    <w:abstractNumId w:val="16"/>
+  </w:num>
+  <w:num w:numId="19">
+    <w:abstractNumId w:val="9"/>
   </w:num>
 </w:numbering>
 </file>
@@ -4353,6 +4686,10 @@
 </p:properties>
 </file>
 
+<file path=customXml/item2.xml><?xml version="1.0" encoding="utf-8"?>
+<b:Sources xmlns:b="http://schemas.openxmlformats.org/officeDocument/2006/bibliography" xmlns="http://schemas.openxmlformats.org/officeDocument/2006/bibliography" SelectedStyle="\APASixthEditionOfficeOnline.xsl" StyleName="APA" Version="6"/>
+</file>
+
 <file path=customXml/itemProps1.xml><?xml version="1.0" encoding="utf-8"?>
 <ds:datastoreItem xmlns:ds="http://schemas.openxmlformats.org/officeDocument/2006/customXml" ds:itemID="{9D3DE6D5-510C-4BB6-8B23-A5C8E57CA9FF}">
   <ds:schemaRefs>
@@ -4361,4 +4698,12 @@
     <ds:schemaRef ds:uri="1dd69248-66f9-453d-8211-ae5ae34a4b30"/>
   </ds:schemaRefs>
 </ds:datastoreItem>
+</file>
+
+<file path=customXml/itemProps2.xml><?xml version="1.0" encoding="utf-8"?>
+<ds:datastoreItem xmlns:ds="http://schemas.openxmlformats.org/officeDocument/2006/customXml" ds:itemID="{A527CEB8-107A-4E26-BA5C-5B10C10CC9D0}">
+  <ds:schemaRefs>
+    <ds:schemaRef ds:uri="http://schemas.openxmlformats.org/officeDocument/2006/bibliography"/>
+  </ds:schemaRefs>
+</ds:datastoreItem>
 </file>
</xml_diff>